<commit_message>
finaln for phase 1
</commit_message>
<xml_diff>
--- a/English to Urdu dictionary.docx
+++ b/English to Urdu dictionary.docx
@@ -1,43 +1,108 @@
 
 <file path=word/document.xml><?xml version="1.0" encoding="utf-8"?>
-<w:document xmlns:ve="http://schemas.openxmlformats.org/markup-compatibility/2006" xmlns:o="urn:schemas-microsoft-com:office:office" xmlns:r="http://schemas.openxmlformats.org/officeDocument/2006/relationships" xmlns:m="http://schemas.openxmlformats.org/officeDocument/2006/math" xmlns:v="urn:schemas-microsoft-com:vml" xmlns:wp="http://schemas.openxmlformats.org/drawingml/2006/wordprocessingDrawing" xmlns:w10="urn:schemas-microsoft-com:office:word" xmlns:w="http://schemas.openxmlformats.org/wordprocessingml/2006/main" xmlns:wne="http://schemas.microsoft.com/office/word/2006/wordml">
+<w:document xmlns:wpc="http://schemas.microsoft.com/office/word/2010/wordprocessingCanvas" xmlns:mc="http://schemas.openxmlformats.org/markup-compatibility/2006" xmlns:o="urn:schemas-microsoft-com:office:office" xmlns:r="http://schemas.openxmlformats.org/officeDocument/2006/relationships" xmlns:m="http://schemas.openxmlformats.org/officeDocument/2006/math" xmlns:v="urn:schemas-microsoft-com:vml" xmlns:wp14="http://schemas.microsoft.com/office/word/2010/wordprocessingDrawing" xmlns:wp="http://schemas.openxmlformats.org/drawingml/2006/wordprocessingDrawing" xmlns:w10="urn:schemas-microsoft-com:office:word" xmlns:w="http://schemas.openxmlformats.org/wordprocessingml/2006/main" xmlns:w14="http://schemas.microsoft.com/office/word/2010/wordml" xmlns:w15="http://schemas.microsoft.com/office/word/2012/wordml" xmlns:wpg="http://schemas.microsoft.com/office/word/2010/wordprocessingGroup" xmlns:wpi="http://schemas.microsoft.com/office/word/2010/wordprocessingInk" xmlns:wne="http://schemas.microsoft.com/office/word/2006/wordml" xmlns:wps="http://schemas.microsoft.com/office/word/2010/wordprocessingShape" mc:Ignorable="w14 w15 wp14">
   <w:body>
     <w:p>
       <w:pPr>
         <w:jc w:val="center"/>
         <w:rPr>
-          <w:rFonts w:eastAsia="Kozuka Gothic Pro B" w:cstheme="minorHAnsi"/>
+          <w:rFonts w:ascii="Times New Roman" w:eastAsia="Kozuka Gothic Pro B" w:hAnsi="Times New Roman" w:cstheme="minorHAnsi"/>
+          <w:sz w:val="56"/>
+          <w:szCs w:val="48"/>
+        </w:rPr>
+      </w:pPr>
+      <w:r>
+        <w:rPr>
+          <w:rFonts w:ascii="Times New Roman" w:eastAsia="Kozuka Gothic Pro B" w:hAnsi="Times New Roman" w:cstheme="minorHAnsi"/>
           <w:b/>
-          <w:sz w:val="144"/>
+          <w:noProof/>
+          <w:sz w:val="96"/>
           <w:szCs w:val="48"/>
           <w:u w:val="single"/>
         </w:rPr>
-      </w:pPr>
-      <w:r>
-        <w:rPr>
-          <w:rFonts w:eastAsia="Kozuka Gothic Pro B" w:cstheme="minorHAnsi"/>
-          <w:b/>
-          <w:sz w:val="144"/>
-          <w:szCs w:val="48"/>
-          <w:u w:val="single"/>
-        </w:rPr>
-        <w:t>English to Urdu dictionary</w:t>
-      </w:r>
-    </w:p>
-    <w:p>
-      <w:pPr>
-        <w:rPr>
-          <w:rFonts w:eastAsia="Kozuka Gothic Pro B" w:cstheme="minorHAnsi"/>
+        <w:drawing>
+          <wp:inline distT="0" distB="0" distL="0" distR="0" wp14:anchorId="44AD477C" wp14:editId="469C389D">
+            <wp:extent cx="5891530" cy="1104265"/>
+            <wp:effectExtent l="0" t="0" r="0" b="0"/>
+            <wp:docPr id="2" name="Picture 2" descr="C:\Users\Ahmed Hasan\AppData\Local\Microsoft\Windows\INetCache\Content.Word\nepl4.png"/>
+            <wp:cNvGraphicFramePr>
+              <a:graphicFrameLocks xmlns:a="http://schemas.openxmlformats.org/drawingml/2006/main" noChangeAspect="1"/>
+            </wp:cNvGraphicFramePr>
+            <a:graphic xmlns:a="http://schemas.openxmlformats.org/drawingml/2006/main">
+              <a:graphicData uri="http://schemas.openxmlformats.org/drawingml/2006/picture">
+                <pic:pic xmlns:pic="http://schemas.openxmlformats.org/drawingml/2006/picture">
+                  <pic:nvPicPr>
+                    <pic:cNvPr id="0" name="Picture 14" descr="C:\Users\Ahmed Hasan\AppData\Local\Microsoft\Windows\INetCache\Content.Word\nepl4.png"/>
+                    <pic:cNvPicPr>
+                      <a:picLocks noChangeAspect="1" noChangeArrowheads="1"/>
+                    </pic:cNvPicPr>
+                  </pic:nvPicPr>
+                  <pic:blipFill>
+                    <a:blip r:embed="rId5">
+                      <a:extLst>
+                        <a:ext uri="{28A0092B-C50C-407E-A947-70E740481C1C}">
+                          <a14:useLocalDpi xmlns:a14="http://schemas.microsoft.com/office/drawing/2010/main" val="0"/>
+                        </a:ext>
+                      </a:extLst>
+                    </a:blip>
+                    <a:srcRect/>
+                    <a:stretch>
+                      <a:fillRect/>
+                    </a:stretch>
+                  </pic:blipFill>
+                  <pic:spPr bwMode="auto">
+                    <a:xfrm>
+                      <a:off x="0" y="0"/>
+                      <a:ext cx="5891530" cy="1104265"/>
+                    </a:xfrm>
+                    <a:prstGeom prst="rect">
+                      <a:avLst/>
+                    </a:prstGeom>
+                    <a:noFill/>
+                    <a:ln>
+                      <a:noFill/>
+                    </a:ln>
+                  </pic:spPr>
+                </pic:pic>
+              </a:graphicData>
+            </a:graphic>
+          </wp:inline>
+        </w:drawing>
+      </w:r>
+    </w:p>
+    <w:p>
+      <w:pPr>
+        <w:jc w:val="center"/>
+        <w:rPr>
+          <w:rFonts w:ascii="Times New Roman" w:eastAsia="Kozuka Gothic Pro B" w:hAnsi="Times New Roman" w:cstheme="minorHAnsi"/>
           <w:sz w:val="56"/>
           <w:szCs w:val="48"/>
         </w:rPr>
       </w:pPr>
+      <w:r>
+        <w:rPr>
+          <w:rFonts w:ascii="Times New Roman" w:eastAsia="Kozuka Gothic Pro B" w:hAnsi="Times New Roman" w:cstheme="minorHAnsi"/>
+          <w:sz w:val="56"/>
+          <w:szCs w:val="48"/>
+        </w:rPr>
+        <w:t>English to Urdu translator</w:t>
+      </w:r>
     </w:p>
     <w:p>
       <w:pPr>
         <w:jc w:val="center"/>
         <w:rPr>
-          <w:rFonts w:eastAsia="Kozuka Gothic Pro B" w:cstheme="minorHAnsi"/>
+          <w:rFonts w:ascii="Times New Roman" w:eastAsia="Kozuka Gothic Pro B" w:hAnsi="Times New Roman" w:cstheme="minorHAnsi"/>
+          <w:sz w:val="56"/>
+          <w:szCs w:val="48"/>
+        </w:rPr>
+      </w:pPr>
+    </w:p>
+    <w:p>
+      <w:pPr>
+        <w:jc w:val="center"/>
+        <w:rPr>
+          <w:rFonts w:ascii="Times New Roman" w:eastAsia="Kozuka Gothic Pro B" w:hAnsi="Times New Roman" w:cstheme="minorHAnsi"/>
           <w:b/>
           <w:sz w:val="72"/>
           <w:szCs w:val="48"/>
@@ -46,7 +111,7 @@
       </w:pPr>
       <w:r>
         <w:rPr>
-          <w:rFonts w:eastAsia="Kozuka Gothic Pro B" w:cstheme="minorHAnsi"/>
+          <w:rFonts w:ascii="Times New Roman" w:eastAsia="Kozuka Gothic Pro B" w:hAnsi="Times New Roman" w:cstheme="minorHAnsi"/>
           <w:b/>
           <w:sz w:val="72"/>
           <w:szCs w:val="48"/>
@@ -58,22 +123,30 @@
     <w:p>
       <w:pPr>
         <w:rPr>
-          <w:rFonts w:eastAsia="Kozuka Gothic Pro B" w:cstheme="minorHAnsi"/>
-          <w:sz w:val="48"/>
-          <w:szCs w:val="48"/>
-        </w:rPr>
-      </w:pPr>
-      <w:r>
-        <w:rPr>
-          <w:rFonts w:eastAsia="Kozuka Gothic Pro B" w:cstheme="minorHAnsi"/>
-          <w:sz w:val="48"/>
-          <w:szCs w:val="48"/>
-        </w:rPr>
-        <w:t>Ahmad Hassan</w:t>
-      </w:r>
-      <w:r>
-        <w:rPr>
-          <w:rFonts w:eastAsia="Kozuka Gothic Pro B" w:cstheme="minorHAnsi"/>
+          <w:rFonts w:ascii="Times New Roman" w:eastAsia="Kozuka Gothic Pro B" w:hAnsi="Times New Roman" w:cstheme="minorHAnsi"/>
+          <w:sz w:val="48"/>
+          <w:szCs w:val="48"/>
+        </w:rPr>
+      </w:pPr>
+      <w:r>
+        <w:rPr>
+          <w:rFonts w:ascii="Times New Roman" w:eastAsia="Kozuka Gothic Pro B" w:hAnsi="Times New Roman" w:cstheme="minorHAnsi"/>
+          <w:sz w:val="48"/>
+          <w:szCs w:val="48"/>
+        </w:rPr>
+        <w:t>Ahmed Has</w:t>
+      </w:r>
+      <w:r>
+        <w:rPr>
+          <w:rFonts w:ascii="Times New Roman" w:eastAsia="Kozuka Gothic Pro B" w:hAnsi="Times New Roman" w:cstheme="minorHAnsi"/>
+          <w:sz w:val="48"/>
+          <w:szCs w:val="48"/>
+        </w:rPr>
+        <w:t>an</w:t>
+      </w:r>
+      <w:r>
+        <w:rPr>
+          <w:rFonts w:ascii="Times New Roman" w:eastAsia="Kozuka Gothic Pro B" w:hAnsi="Times New Roman" w:cstheme="minorHAnsi"/>
           <w:sz w:val="48"/>
           <w:szCs w:val="48"/>
         </w:rPr>
@@ -81,7 +154,7 @@
       </w:r>
       <w:r>
         <w:rPr>
-          <w:rFonts w:eastAsia="Kozuka Gothic Pro B" w:cstheme="minorHAnsi"/>
+          <w:rFonts w:ascii="Times New Roman" w:eastAsia="Kozuka Gothic Pro B" w:hAnsi="Times New Roman" w:cstheme="minorHAnsi"/>
           <w:sz w:val="48"/>
           <w:szCs w:val="48"/>
         </w:rPr>
@@ -89,7 +162,7 @@
       </w:r>
       <w:r>
         <w:rPr>
-          <w:rFonts w:eastAsia="Kozuka Gothic Pro B" w:cstheme="minorHAnsi"/>
+          <w:rFonts w:ascii="Times New Roman" w:eastAsia="Kozuka Gothic Pro B" w:hAnsi="Times New Roman" w:cstheme="minorHAnsi"/>
           <w:sz w:val="48"/>
           <w:szCs w:val="48"/>
         </w:rPr>
@@ -97,7 +170,7 @@
       </w:r>
       <w:r>
         <w:rPr>
-          <w:rFonts w:eastAsia="Kozuka Gothic Pro B" w:cstheme="minorHAnsi"/>
+          <w:rFonts w:ascii="Times New Roman" w:eastAsia="Kozuka Gothic Pro B" w:hAnsi="Times New Roman" w:cstheme="minorHAnsi"/>
           <w:sz w:val="48"/>
           <w:szCs w:val="48"/>
         </w:rPr>
@@ -105,7 +178,7 @@
       </w:r>
       <w:r>
         <w:rPr>
-          <w:rFonts w:eastAsia="Kozuka Gothic Pro B" w:cstheme="minorHAnsi"/>
+          <w:rFonts w:ascii="Times New Roman" w:eastAsia="Kozuka Gothic Pro B" w:hAnsi="Times New Roman" w:cstheme="minorHAnsi"/>
           <w:sz w:val="48"/>
           <w:szCs w:val="48"/>
         </w:rPr>
@@ -113,25 +186,48 @@
       </w:r>
       <w:r>
         <w:rPr>
-          <w:rFonts w:eastAsia="Kozuka Gothic Pro B" w:cstheme="minorHAnsi"/>
+          <w:rFonts w:ascii="Times New Roman" w:eastAsia="Kozuka Gothic Pro B" w:hAnsi="Times New Roman" w:cstheme="minorHAnsi"/>
           <w:sz w:val="48"/>
           <w:szCs w:val="48"/>
         </w:rPr>
         <w:tab/>
+      </w:r>
+      <w:r>
+        <w:rPr>
+          <w:rFonts w:ascii="Times New Roman" w:eastAsia="Kozuka Gothic Pro B" w:hAnsi="Times New Roman" w:cstheme="minorHAnsi"/>
+          <w:sz w:val="48"/>
+          <w:szCs w:val="48"/>
+        </w:rPr>
+        <w:t xml:space="preserve">    </w:t>
+      </w:r>
+      <w:r>
+        <w:rPr>
+          <w:rFonts w:ascii="Times New Roman" w:eastAsia="Kozuka Gothic Pro B" w:hAnsi="Times New Roman" w:cstheme="minorHAnsi"/>
+          <w:sz w:val="48"/>
+          <w:szCs w:val="48"/>
+        </w:rPr>
+        <w:tab/>
+      </w:r>
+      <w:r>
+        <w:rPr>
+          <w:rFonts w:ascii="Times New Roman" w:eastAsia="Kozuka Gothic Pro B" w:hAnsi="Times New Roman" w:cstheme="minorHAnsi"/>
+          <w:sz w:val="48"/>
+          <w:szCs w:val="48"/>
+        </w:rPr>
         <w:t>L16-4027</w:t>
       </w:r>
     </w:p>
     <w:p>
       <w:pPr>
         <w:rPr>
-          <w:rFonts w:eastAsia="Kozuka Gothic Pro B" w:cstheme="minorHAnsi"/>
-          <w:sz w:val="48"/>
-          <w:szCs w:val="48"/>
-        </w:rPr>
-      </w:pPr>
-      <w:r>
-        <w:rPr>
-          <w:rFonts w:eastAsia="Kozuka Gothic Pro B" w:cstheme="minorHAnsi"/>
+          <w:rFonts w:ascii="Times New Roman" w:eastAsia="Kozuka Gothic Pro B" w:hAnsi="Times New Roman" w:cstheme="minorHAnsi"/>
+          <w:sz w:val="48"/>
+          <w:szCs w:val="48"/>
+        </w:rPr>
+      </w:pPr>
+      <w:r>
+        <w:rPr>
+          <w:rFonts w:ascii="Times New Roman" w:eastAsia="Kozuka Gothic Pro B" w:hAnsi="Times New Roman" w:cstheme="minorHAnsi"/>
           <w:sz w:val="48"/>
           <w:szCs w:val="48"/>
         </w:rPr>
@@ -139,7 +235,7 @@
       </w:r>
       <w:r>
         <w:rPr>
-          <w:rFonts w:eastAsia="Kozuka Gothic Pro B" w:cstheme="minorHAnsi"/>
+          <w:rFonts w:ascii="Times New Roman" w:eastAsia="Kozuka Gothic Pro B" w:hAnsi="Times New Roman" w:cstheme="minorHAnsi"/>
           <w:sz w:val="48"/>
           <w:szCs w:val="48"/>
         </w:rPr>
@@ -147,7 +243,7 @@
       </w:r>
       <w:r>
         <w:rPr>
-          <w:rFonts w:eastAsia="Kozuka Gothic Pro B" w:cstheme="minorHAnsi"/>
+          <w:rFonts w:ascii="Times New Roman" w:eastAsia="Kozuka Gothic Pro B" w:hAnsi="Times New Roman" w:cstheme="minorHAnsi"/>
           <w:sz w:val="48"/>
           <w:szCs w:val="48"/>
         </w:rPr>
@@ -155,7 +251,7 @@
       </w:r>
       <w:r>
         <w:rPr>
-          <w:rFonts w:eastAsia="Kozuka Gothic Pro B" w:cstheme="minorHAnsi"/>
+          <w:rFonts w:ascii="Times New Roman" w:eastAsia="Kozuka Gothic Pro B" w:hAnsi="Times New Roman" w:cstheme="minorHAnsi"/>
           <w:sz w:val="48"/>
           <w:szCs w:val="48"/>
         </w:rPr>
@@ -163,7 +259,7 @@
       </w:r>
       <w:r>
         <w:rPr>
-          <w:rFonts w:eastAsia="Kozuka Gothic Pro B" w:cstheme="minorHAnsi"/>
+          <w:rFonts w:ascii="Times New Roman" w:eastAsia="Kozuka Gothic Pro B" w:hAnsi="Times New Roman" w:cstheme="minorHAnsi"/>
           <w:sz w:val="48"/>
           <w:szCs w:val="48"/>
         </w:rPr>
@@ -171,7 +267,7 @@
       </w:r>
       <w:r>
         <w:rPr>
-          <w:rFonts w:eastAsia="Kozuka Gothic Pro B" w:cstheme="minorHAnsi"/>
+          <w:rFonts w:ascii="Times New Roman" w:eastAsia="Kozuka Gothic Pro B" w:hAnsi="Times New Roman" w:cstheme="minorHAnsi"/>
           <w:sz w:val="48"/>
           <w:szCs w:val="48"/>
         </w:rPr>
@@ -179,7 +275,7 @@
       </w:r>
       <w:r>
         <w:rPr>
-          <w:rFonts w:eastAsia="Kozuka Gothic Pro B" w:cstheme="minorHAnsi"/>
+          <w:rFonts w:ascii="Times New Roman" w:eastAsia="Kozuka Gothic Pro B" w:hAnsi="Times New Roman" w:cstheme="minorHAnsi"/>
           <w:sz w:val="48"/>
           <w:szCs w:val="48"/>
         </w:rPr>
@@ -187,7 +283,7 @@
       </w:r>
       <w:r>
         <w:rPr>
-          <w:rFonts w:eastAsia="Kozuka Gothic Pro B" w:cstheme="minorHAnsi"/>
+          <w:rFonts w:ascii="Times New Roman" w:eastAsia="Kozuka Gothic Pro B" w:hAnsi="Times New Roman" w:cstheme="minorHAnsi"/>
           <w:sz w:val="48"/>
           <w:szCs w:val="48"/>
         </w:rPr>
@@ -198,14 +294,14 @@
     <w:p>
       <w:pPr>
         <w:rPr>
-          <w:rFonts w:eastAsia="Kozuka Gothic Pro B" w:cstheme="minorHAnsi"/>
-          <w:sz w:val="48"/>
-          <w:szCs w:val="48"/>
-        </w:rPr>
-      </w:pPr>
-      <w:r>
-        <w:rPr>
-          <w:rFonts w:eastAsia="Kozuka Gothic Pro B" w:cstheme="minorHAnsi"/>
+          <w:rFonts w:ascii="Times New Roman" w:eastAsia="Kozuka Gothic Pro B" w:hAnsi="Times New Roman" w:cstheme="minorHAnsi"/>
+          <w:sz w:val="48"/>
+          <w:szCs w:val="48"/>
+        </w:rPr>
+      </w:pPr>
+      <w:r>
+        <w:rPr>
+          <w:rFonts w:ascii="Times New Roman" w:eastAsia="Kozuka Gothic Pro B" w:hAnsi="Times New Roman" w:cstheme="minorHAnsi"/>
           <w:sz w:val="48"/>
           <w:szCs w:val="48"/>
         </w:rPr>
@@ -213,7 +309,7 @@
       </w:r>
       <w:r>
         <w:rPr>
-          <w:rFonts w:eastAsia="Kozuka Gothic Pro B" w:cstheme="minorHAnsi"/>
+          <w:rFonts w:ascii="Times New Roman" w:eastAsia="Kozuka Gothic Pro B" w:hAnsi="Times New Roman" w:cstheme="minorHAnsi"/>
           <w:sz w:val="48"/>
           <w:szCs w:val="48"/>
         </w:rPr>
@@ -221,7 +317,7 @@
       </w:r>
       <w:r>
         <w:rPr>
-          <w:rFonts w:eastAsia="Kozuka Gothic Pro B" w:cstheme="minorHAnsi"/>
+          <w:rFonts w:ascii="Times New Roman" w:eastAsia="Kozuka Gothic Pro B" w:hAnsi="Times New Roman" w:cstheme="minorHAnsi"/>
           <w:sz w:val="48"/>
           <w:szCs w:val="48"/>
         </w:rPr>
@@ -229,7 +325,7 @@
       </w:r>
       <w:r>
         <w:rPr>
-          <w:rFonts w:eastAsia="Kozuka Gothic Pro B" w:cstheme="minorHAnsi"/>
+          <w:rFonts w:ascii="Times New Roman" w:eastAsia="Kozuka Gothic Pro B" w:hAnsi="Times New Roman" w:cstheme="minorHAnsi"/>
           <w:sz w:val="48"/>
           <w:szCs w:val="48"/>
         </w:rPr>
@@ -237,7 +333,7 @@
       </w:r>
       <w:r>
         <w:rPr>
-          <w:rFonts w:eastAsia="Kozuka Gothic Pro B" w:cstheme="minorHAnsi"/>
+          <w:rFonts w:ascii="Times New Roman" w:eastAsia="Kozuka Gothic Pro B" w:hAnsi="Times New Roman" w:cstheme="minorHAnsi"/>
           <w:sz w:val="48"/>
           <w:szCs w:val="48"/>
         </w:rPr>
@@ -245,7 +341,7 @@
       </w:r>
       <w:r>
         <w:rPr>
-          <w:rFonts w:eastAsia="Kozuka Gothic Pro B" w:cstheme="minorHAnsi"/>
+          <w:rFonts w:ascii="Times New Roman" w:eastAsia="Kozuka Gothic Pro B" w:hAnsi="Times New Roman" w:cstheme="minorHAnsi"/>
           <w:sz w:val="48"/>
           <w:szCs w:val="48"/>
         </w:rPr>
@@ -253,7 +349,7 @@
       </w:r>
       <w:r>
         <w:rPr>
-          <w:rFonts w:eastAsia="Kozuka Gothic Pro B" w:cstheme="minorHAnsi"/>
+          <w:rFonts w:ascii="Times New Roman" w:eastAsia="Kozuka Gothic Pro B" w:hAnsi="Times New Roman" w:cstheme="minorHAnsi"/>
           <w:sz w:val="48"/>
           <w:szCs w:val="48"/>
         </w:rPr>
@@ -261,7 +357,7 @@
       </w:r>
       <w:r>
         <w:rPr>
-          <w:rFonts w:eastAsia="Kozuka Gothic Pro B" w:cstheme="minorHAnsi"/>
+          <w:rFonts w:ascii="Times New Roman" w:eastAsia="Kozuka Gothic Pro B" w:hAnsi="Times New Roman" w:cstheme="minorHAnsi"/>
           <w:sz w:val="48"/>
           <w:szCs w:val="48"/>
         </w:rPr>
@@ -269,7 +365,7 @@
       </w:r>
       <w:r>
         <w:rPr>
-          <w:rFonts w:eastAsia="Kozuka Gothic Pro B" w:cstheme="minorHAnsi"/>
+          <w:rFonts w:ascii="Times New Roman" w:eastAsia="Kozuka Gothic Pro B" w:hAnsi="Times New Roman" w:cstheme="minorHAnsi"/>
           <w:sz w:val="48"/>
           <w:szCs w:val="48"/>
         </w:rPr>
@@ -277,7 +373,7 @@
       </w:r>
       <w:r>
         <w:rPr>
-          <w:rFonts w:eastAsia="Kozuka Gothic Pro B" w:cstheme="minorHAnsi"/>
+          <w:rFonts w:ascii="Times New Roman" w:eastAsia="Kozuka Gothic Pro B" w:hAnsi="Times New Roman" w:cstheme="minorHAnsi"/>
           <w:sz w:val="48"/>
           <w:szCs w:val="48"/>
         </w:rPr>
@@ -287,43 +383,61 @@
     <w:p>
       <w:pPr>
         <w:rPr>
-          <w:rFonts w:eastAsia="Kozuka Gothic Pro B" w:cstheme="minorHAnsi"/>
-          <w:sz w:val="48"/>
-          <w:szCs w:val="48"/>
-        </w:rPr>
-      </w:pPr>
-    </w:p>
-    <w:p>
-      <w:pPr>
-        <w:rPr>
-          <w:rFonts w:eastAsia="Kozuka Gothic Pro B" w:cstheme="minorHAnsi"/>
-          <w:sz w:val="48"/>
-          <w:szCs w:val="48"/>
-        </w:rPr>
-      </w:pPr>
-    </w:p>
-    <w:p>
-      <w:pPr>
-        <w:rPr>
-          <w:rFonts w:eastAsia="Kozuka Gothic Pro B" w:cstheme="minorHAnsi"/>
-          <w:sz w:val="48"/>
-          <w:szCs w:val="48"/>
-        </w:rPr>
-      </w:pPr>
-    </w:p>
-    <w:p>
-      <w:pPr>
-        <w:rPr>
-          <w:rFonts w:eastAsia="Kozuka Gothic Pro B" w:cstheme="minorHAnsi"/>
-          <w:sz w:val="48"/>
-          <w:szCs w:val="48"/>
-        </w:rPr>
-      </w:pPr>
-    </w:p>
-    <w:p>
-      <w:pPr>
-        <w:rPr>
-          <w:rFonts w:eastAsia="Kozuka Gothic Pro B" w:cstheme="minorHAnsi"/>
+          <w:rFonts w:ascii="Times New Roman" w:eastAsia="Kozuka Gothic Pro B" w:hAnsi="Times New Roman" w:cstheme="minorHAnsi"/>
+          <w:sz w:val="48"/>
+          <w:szCs w:val="48"/>
+        </w:rPr>
+      </w:pPr>
+    </w:p>
+    <w:p>
+      <w:pPr>
+        <w:rPr>
+          <w:rFonts w:ascii="Times New Roman" w:eastAsia="Kozuka Gothic Pro B" w:hAnsi="Times New Roman" w:cstheme="minorHAnsi"/>
+          <w:sz w:val="48"/>
+          <w:szCs w:val="48"/>
+        </w:rPr>
+      </w:pPr>
+    </w:p>
+    <w:p>
+      <w:pPr>
+        <w:rPr>
+          <w:rFonts w:ascii="Times New Roman" w:eastAsia="Kozuka Gothic Pro B" w:hAnsi="Times New Roman" w:cstheme="minorHAnsi"/>
+          <w:sz w:val="48"/>
+          <w:szCs w:val="48"/>
+        </w:rPr>
+      </w:pPr>
+    </w:p>
+    <w:p>
+      <w:pPr>
+        <w:rPr>
+          <w:rFonts w:ascii="Times New Roman" w:eastAsia="Kozuka Gothic Pro B" w:hAnsi="Times New Roman" w:cstheme="minorHAnsi"/>
+          <w:sz w:val="48"/>
+          <w:szCs w:val="48"/>
+        </w:rPr>
+      </w:pPr>
+    </w:p>
+    <w:p>
+      <w:pPr>
+        <w:rPr>
+          <w:rFonts w:ascii="Times New Roman" w:eastAsia="Kozuka Gothic Pro B" w:hAnsi="Times New Roman" w:cstheme="minorHAnsi"/>
+          <w:sz w:val="48"/>
+          <w:szCs w:val="48"/>
+        </w:rPr>
+      </w:pPr>
+    </w:p>
+    <w:p>
+      <w:pPr>
+        <w:rPr>
+          <w:rFonts w:ascii="Times New Roman" w:eastAsia="Kozuka Gothic Pro B" w:hAnsi="Times New Roman" w:cstheme="minorHAnsi"/>
+          <w:sz w:val="48"/>
+          <w:szCs w:val="48"/>
+        </w:rPr>
+      </w:pPr>
+    </w:p>
+    <w:p>
+      <w:pPr>
+        <w:rPr>
+          <w:rFonts w:ascii="Times New Roman" w:eastAsia="Kozuka Gothic Pro B" w:hAnsi="Times New Roman" w:cstheme="minorHAnsi"/>
           <w:b/>
           <w:sz w:val="56"/>
           <w:szCs w:val="48"/>
@@ -332,7 +446,7 @@
       </w:pPr>
       <w:r>
         <w:rPr>
-          <w:rFonts w:eastAsia="Kozuka Gothic Pro B" w:cstheme="minorHAnsi"/>
+          <w:rFonts w:ascii="Times New Roman" w:eastAsia="Kozuka Gothic Pro B" w:hAnsi="Times New Roman" w:cstheme="minorHAnsi"/>
           <w:b/>
           <w:sz w:val="56"/>
           <w:szCs w:val="48"/>
@@ -345,14 +459,14 @@
     <w:p>
       <w:pPr>
         <w:rPr>
-          <w:rFonts w:eastAsia="Kozuka Gothic Pro B" w:cstheme="minorHAnsi"/>
-          <w:sz w:val="28"/>
-          <w:szCs w:val="48"/>
-        </w:rPr>
-      </w:pPr>
-      <w:r>
-        <w:rPr>
-          <w:rFonts w:eastAsia="Kozuka Gothic Pro B" w:cstheme="minorHAnsi"/>
+          <w:rFonts w:ascii="Times New Roman" w:eastAsia="Kozuka Gothic Pro B" w:hAnsi="Times New Roman" w:cstheme="minorHAnsi"/>
+          <w:sz w:val="28"/>
+          <w:szCs w:val="48"/>
+        </w:rPr>
+      </w:pPr>
+      <w:r>
+        <w:rPr>
+          <w:rFonts w:ascii="Times New Roman" w:eastAsia="Kozuka Gothic Pro B" w:hAnsi="Times New Roman" w:cstheme="minorHAnsi"/>
           <w:sz w:val="28"/>
           <w:szCs w:val="48"/>
         </w:rPr>
@@ -363,16 +477,16 @@
     <w:p>
       <w:pPr>
         <w:rPr>
-          <w:rFonts w:eastAsia="Kozuka Gothic Pro B" w:cstheme="minorHAnsi"/>
-          <w:sz w:val="28"/>
-          <w:szCs w:val="48"/>
-        </w:rPr>
-      </w:pPr>
-    </w:p>
-    <w:p>
-      <w:pPr>
-        <w:rPr>
-          <w:rFonts w:eastAsia="Kozuka Gothic Pro B" w:cstheme="minorHAnsi"/>
+          <w:rFonts w:ascii="Times New Roman" w:eastAsia="Kozuka Gothic Pro B" w:hAnsi="Times New Roman" w:cstheme="minorHAnsi"/>
+          <w:sz w:val="28"/>
+          <w:szCs w:val="48"/>
+        </w:rPr>
+      </w:pPr>
+    </w:p>
+    <w:p>
+      <w:pPr>
+        <w:rPr>
+          <w:rFonts w:ascii="Times New Roman" w:eastAsia="Kozuka Gothic Pro B" w:hAnsi="Times New Roman" w:cstheme="minorHAnsi"/>
           <w:b/>
           <w:sz w:val="56"/>
           <w:szCs w:val="48"/>
@@ -381,7 +495,7 @@
       </w:pPr>
       <w:r>
         <w:rPr>
-          <w:rFonts w:eastAsia="Kozuka Gothic Pro B" w:cstheme="minorHAnsi"/>
+          <w:rFonts w:ascii="Times New Roman" w:eastAsia="Kozuka Gothic Pro B" w:hAnsi="Times New Roman" w:cstheme="minorHAnsi"/>
           <w:b/>
           <w:sz w:val="56"/>
           <w:szCs w:val="48"/>
@@ -394,14 +508,14 @@
       <w:pPr>
         <w:ind w:firstLine="720"/>
         <w:rPr>
-          <w:rFonts w:eastAsia="Kozuka Gothic Pro B" w:cstheme="minorHAnsi"/>
-          <w:sz w:val="28"/>
-          <w:szCs w:val="28"/>
-        </w:rPr>
-      </w:pPr>
-      <w:r>
-        <w:rPr>
-          <w:rFonts w:eastAsia="Kozuka Gothic Pro B" w:cstheme="minorHAnsi"/>
+          <w:rFonts w:ascii="Times New Roman" w:eastAsia="Kozuka Gothic Pro B" w:hAnsi="Times New Roman" w:cstheme="minorHAnsi"/>
+          <w:sz w:val="28"/>
+          <w:szCs w:val="28"/>
+        </w:rPr>
+      </w:pPr>
+      <w:r>
+        <w:rPr>
+          <w:rFonts w:ascii="Times New Roman" w:eastAsia="Kozuka Gothic Pro B" w:hAnsi="Times New Roman" w:cstheme="minorHAnsi"/>
           <w:sz w:val="28"/>
           <w:szCs w:val="28"/>
         </w:rPr>
@@ -409,7 +523,7 @@
       </w:r>
       <w:r>
         <w:rPr>
-          <w:rFonts w:eastAsia="Kozuka Gothic Pro B" w:cstheme="minorHAnsi"/>
+          <w:rFonts w:ascii="Times New Roman" w:eastAsia="Kozuka Gothic Pro B" w:hAnsi="Times New Roman" w:cstheme="minorHAnsi"/>
           <w:sz w:val="28"/>
           <w:szCs w:val="28"/>
         </w:rPr>
@@ -417,7 +531,7 @@
       </w:r>
       <w:r>
         <w:rPr>
-          <w:rFonts w:eastAsia="Kozuka Gothic Pro B" w:cstheme="minorHAnsi"/>
+          <w:rFonts w:ascii="Times New Roman" w:eastAsia="Kozuka Gothic Pro B" w:hAnsi="Times New Roman" w:cstheme="minorHAnsi"/>
           <w:sz w:val="28"/>
           <w:szCs w:val="28"/>
         </w:rPr>
@@ -425,15 +539,31 @@
       </w:r>
       <w:r>
         <w:rPr>
-          <w:rFonts w:eastAsia="Kozuka Gothic Pro B" w:cstheme="minorHAnsi"/>
-          <w:sz w:val="28"/>
-          <w:szCs w:val="28"/>
-        </w:rPr>
-        <w:t>e and side borders</w:t>
-      </w:r>
-      <w:r>
-        <w:rPr>
-          <w:rFonts w:eastAsia="Kozuka Gothic Pro B" w:cstheme="minorHAnsi"/>
+          <w:rFonts w:ascii="Times New Roman" w:eastAsia="Kozuka Gothic Pro B" w:hAnsi="Times New Roman" w:cstheme="minorHAnsi"/>
+          <w:sz w:val="28"/>
+          <w:szCs w:val="28"/>
+        </w:rPr>
+        <w:t>e</w:t>
+      </w:r>
+      <w:r>
+        <w:rPr>
+          <w:rFonts w:ascii="Times New Roman" w:eastAsia="Kozuka Gothic Pro B" w:hAnsi="Times New Roman" w:cstheme="minorHAnsi"/>
+          <w:sz w:val="28"/>
+          <w:szCs w:val="28"/>
+        </w:rPr>
+        <w:t>, menu</w:t>
+      </w:r>
+      <w:r>
+        <w:rPr>
+          <w:rFonts w:ascii="Times New Roman" w:eastAsia="Kozuka Gothic Pro B" w:hAnsi="Times New Roman" w:cstheme="minorHAnsi"/>
+          <w:sz w:val="28"/>
+          <w:szCs w:val="28"/>
+        </w:rPr>
+        <w:t xml:space="preserve"> and side borders</w:t>
+      </w:r>
+      <w:r>
+        <w:rPr>
+          <w:rFonts w:ascii="Times New Roman" w:eastAsia="Kozuka Gothic Pro B" w:hAnsi="Times New Roman" w:cstheme="minorHAnsi"/>
           <w:sz w:val="28"/>
           <w:szCs w:val="28"/>
         </w:rPr>
@@ -441,40 +571,140 @@
       </w:r>
       <w:r>
         <w:rPr>
-          <w:rFonts w:eastAsia="Kozuka Gothic Pro B" w:cstheme="minorHAnsi"/>
+          <w:rFonts w:ascii="Times New Roman" w:eastAsia="Kozuka Gothic Pro B" w:hAnsi="Times New Roman" w:cstheme="minorHAnsi"/>
           <w:sz w:val="28"/>
           <w:szCs w:val="28"/>
         </w:rPr>
         <w:t>. The side borders are to keep the focus of the user on the center where the content on a wide screen. Since the mobile layout is already longer than broad so it won’t have the side borders.</w:t>
       </w:r>
-    </w:p>
-    <w:p>
-      <w:pPr>
-        <w:rPr>
-          <w:rFonts w:eastAsia="Kozuka Gothic Pro B" w:cstheme="minorHAnsi"/>
-          <w:sz w:val="28"/>
-          <w:szCs w:val="28"/>
-        </w:rPr>
-      </w:pPr>
-    </w:p>
-    <w:p>
-      <w:pPr>
-        <w:rPr>
-          <w:rFonts w:eastAsia="Kozuka Gothic Pro B" w:cstheme="minorHAnsi"/>
+      <w:r>
+        <w:rPr>
+          <w:rFonts w:ascii="Times New Roman" w:eastAsia="Kozuka Gothic Pro B" w:hAnsi="Times New Roman" w:cstheme="minorHAnsi"/>
+          <w:sz w:val="28"/>
+          <w:szCs w:val="28"/>
+        </w:rPr>
+        <w:t xml:space="preserve"> The menu allows the user to move to either home or about page.</w:t>
+      </w:r>
+    </w:p>
+    <w:p>
+      <w:pPr>
+        <w:rPr>
+          <w:rFonts w:ascii="Times New Roman" w:eastAsia="Kozuka Gothic Pro B" w:hAnsi="Times New Roman" w:cstheme="minorHAnsi"/>
+          <w:sz w:val="28"/>
+          <w:szCs w:val="28"/>
+        </w:rPr>
+      </w:pPr>
+    </w:p>
+    <w:p>
+      <w:pPr>
+        <w:rPr>
+          <w:rFonts w:ascii="Times New Roman" w:eastAsia="Kozuka Gothic Pro B" w:hAnsi="Times New Roman" w:cstheme="minorHAnsi"/>
+          <w:sz w:val="28"/>
+          <w:szCs w:val="28"/>
+        </w:rPr>
+      </w:pPr>
+    </w:p>
+    <w:p>
+      <w:pPr>
+        <w:rPr>
+          <w:rFonts w:ascii="Times New Roman" w:eastAsia="Kozuka Gothic Pro B" w:hAnsi="Times New Roman" w:cstheme="minorHAnsi"/>
+          <w:sz w:val="28"/>
+          <w:szCs w:val="28"/>
+        </w:rPr>
+      </w:pPr>
+    </w:p>
+    <w:p>
+      <w:pPr>
+        <w:rPr>
+          <w:rFonts w:ascii="Times New Roman" w:eastAsia="Kozuka Gothic Pro B" w:hAnsi="Times New Roman" w:cstheme="minorHAnsi"/>
+          <w:sz w:val="28"/>
+          <w:szCs w:val="28"/>
+        </w:rPr>
+      </w:pPr>
+    </w:p>
+    <w:p>
+      <w:pPr>
+        <w:rPr>
+          <w:rFonts w:ascii="Times New Roman" w:eastAsia="Kozuka Gothic Pro B" w:hAnsi="Times New Roman" w:cstheme="minorHAnsi"/>
+          <w:sz w:val="28"/>
+          <w:szCs w:val="28"/>
+        </w:rPr>
+      </w:pPr>
+    </w:p>
+    <w:p>
+      <w:pPr>
+        <w:rPr>
+          <w:rFonts w:ascii="Times New Roman" w:eastAsia="Kozuka Gothic Pro B" w:hAnsi="Times New Roman" w:cstheme="minorHAnsi"/>
           <w:b/>
           <w:sz w:val="56"/>
           <w:szCs w:val="28"/>
           <w:u w:val="single"/>
         </w:rPr>
       </w:pPr>
-      <w:r>
-        <w:rPr>
-          <w:rFonts w:eastAsia="Kozuka Gothic Pro B" w:cstheme="minorHAnsi"/>
+    </w:p>
+    <w:p>
+      <w:pPr>
+        <w:rPr>
+          <w:rFonts w:ascii="Times New Roman" w:eastAsia="Kozuka Gothic Pro B" w:hAnsi="Times New Roman" w:cstheme="minorHAnsi"/>
           <w:b/>
           <w:sz w:val="56"/>
           <w:szCs w:val="28"/>
           <w:u w:val="single"/>
         </w:rPr>
+      </w:pPr>
+    </w:p>
+    <w:p>
+      <w:pPr>
+        <w:rPr>
+          <w:rFonts w:ascii="Times New Roman" w:eastAsia="Kozuka Gothic Pro B" w:hAnsi="Times New Roman" w:cstheme="minorHAnsi"/>
+          <w:b/>
+          <w:sz w:val="56"/>
+          <w:szCs w:val="28"/>
+          <w:u w:val="single"/>
+        </w:rPr>
+      </w:pPr>
+    </w:p>
+    <w:p>
+      <w:pPr>
+        <w:rPr>
+          <w:rFonts w:ascii="Times New Roman" w:eastAsia="Kozuka Gothic Pro B" w:hAnsi="Times New Roman" w:cstheme="minorHAnsi"/>
+          <w:b/>
+          <w:sz w:val="56"/>
+          <w:szCs w:val="28"/>
+          <w:u w:val="single"/>
+        </w:rPr>
+      </w:pPr>
+    </w:p>
+    <w:p>
+      <w:pPr>
+        <w:rPr>
+          <w:rFonts w:ascii="Times New Roman" w:eastAsia="Kozuka Gothic Pro B" w:hAnsi="Times New Roman" w:cstheme="minorHAnsi"/>
+          <w:b/>
+          <w:sz w:val="56"/>
+          <w:szCs w:val="28"/>
+          <w:u w:val="single"/>
+        </w:rPr>
+      </w:pPr>
+    </w:p>
+    <w:p>
+      <w:pPr>
+        <w:rPr>
+          <w:rFonts w:ascii="Times New Roman" w:eastAsia="Kozuka Gothic Pro B" w:hAnsi="Times New Roman" w:cstheme="minorHAnsi"/>
+          <w:b/>
+          <w:sz w:val="56"/>
+          <w:szCs w:val="28"/>
+          <w:u w:val="single"/>
+        </w:rPr>
+      </w:pPr>
+      <w:r>
+        <w:rPr>
+          <w:rFonts w:ascii="Times New Roman" w:eastAsia="Kozuka Gothic Pro B" w:hAnsi="Times New Roman" w:cstheme="minorHAnsi"/>
+          <w:b/>
+          <w:sz w:val="56"/>
+          <w:szCs w:val="28"/>
+          <w:u w:val="single"/>
+        </w:rPr>
+        <w:lastRenderedPageBreak/>
         <w:t>Pages</w:t>
       </w:r>
     </w:p>
@@ -486,7 +716,7 @@
           <w:numId w:val="4"/>
         </w:numPr>
         <w:rPr>
-          <w:rFonts w:eastAsia="Kozuka Gothic Pro B" w:cstheme="minorHAnsi"/>
+          <w:rFonts w:ascii="Times New Roman" w:eastAsia="Kozuka Gothic Pro B" w:hAnsi="Times New Roman" w:cstheme="minorHAnsi"/>
           <w:sz w:val="44"/>
           <w:szCs w:val="28"/>
           <w:u w:val="single"/>
@@ -494,7 +724,7 @@
       </w:pPr>
       <w:r>
         <w:rPr>
-          <w:rFonts w:eastAsia="Kozuka Gothic Pro B" w:cstheme="minorHAnsi"/>
+          <w:rFonts w:ascii="Times New Roman" w:eastAsia="Kozuka Gothic Pro B" w:hAnsi="Times New Roman" w:cstheme="minorHAnsi"/>
           <w:sz w:val="44"/>
           <w:szCs w:val="28"/>
         </w:rPr>
@@ -502,26 +732,35 @@
       </w:r>
       <w:r>
         <w:rPr>
-          <w:rFonts w:eastAsia="Kozuka Gothic Pro B" w:cstheme="minorHAnsi"/>
+          <w:rFonts w:ascii="Times New Roman" w:eastAsia="Kozuka Gothic Pro B" w:hAnsi="Times New Roman" w:cstheme="minorHAnsi"/>
           <w:sz w:val="44"/>
           <w:szCs w:val="28"/>
           <w:u w:val="single"/>
         </w:rPr>
-        <w:t>Main Page</w:t>
+        <w:t>Home</w:t>
+      </w:r>
+      <w:r>
+        <w:rPr>
+          <w:rFonts w:ascii="Times New Roman" w:eastAsia="Kozuka Gothic Pro B" w:hAnsi="Times New Roman" w:cstheme="minorHAnsi"/>
+          <w:sz w:val="44"/>
+          <w:szCs w:val="28"/>
+          <w:u w:val="single"/>
+        </w:rPr>
+        <w:t xml:space="preserve"> Page</w:t>
       </w:r>
     </w:p>
     <w:p>
       <w:pPr>
         <w:ind w:firstLine="720"/>
         <w:rPr>
-          <w:rFonts w:eastAsia="Kozuka Gothic Pro B" w:cstheme="minorHAnsi"/>
-          <w:sz w:val="28"/>
-          <w:szCs w:val="28"/>
-        </w:rPr>
-      </w:pPr>
-      <w:r>
-        <w:rPr>
-          <w:rFonts w:eastAsia="Kozuka Gothic Pro B" w:cstheme="minorHAnsi"/>
+          <w:rFonts w:ascii="Times New Roman" w:eastAsia="Kozuka Gothic Pro B" w:hAnsi="Times New Roman" w:cstheme="minorHAnsi"/>
+          <w:sz w:val="28"/>
+          <w:szCs w:val="28"/>
+        </w:rPr>
+      </w:pPr>
+      <w:r>
+        <w:rPr>
+          <w:rFonts w:ascii="Times New Roman" w:eastAsia="Kozuka Gothic Pro B" w:hAnsi="Times New Roman" w:cstheme="minorHAnsi"/>
           <w:sz w:val="28"/>
           <w:szCs w:val="28"/>
         </w:rPr>
@@ -529,7 +768,7 @@
       </w:r>
       <w:r>
         <w:rPr>
-          <w:rFonts w:eastAsia="Kozuka Gothic Pro B" w:cstheme="minorHAnsi"/>
+          <w:rFonts w:ascii="Times New Roman" w:eastAsia="Kozuka Gothic Pro B" w:hAnsi="Times New Roman" w:cstheme="minorHAnsi"/>
           <w:sz w:val="28"/>
           <w:szCs w:val="28"/>
         </w:rPr>
@@ -537,7 +776,7 @@
       </w:r>
       <w:r>
         <w:rPr>
-          <w:rFonts w:eastAsia="Kozuka Gothic Pro B" w:cstheme="minorHAnsi"/>
+          <w:rFonts w:ascii="Times New Roman" w:eastAsia="Kozuka Gothic Pro B" w:hAnsi="Times New Roman" w:cstheme="minorHAnsi"/>
           <w:sz w:val="28"/>
           <w:szCs w:val="28"/>
         </w:rPr>
@@ -545,27 +784,103 @@
       </w:r>
       <w:r>
         <w:rPr>
-          <w:rFonts w:eastAsia="Kozuka Gothic Pro B" w:cstheme="minorHAnsi"/>
+          <w:rFonts w:ascii="Times New Roman" w:eastAsia="Kozuka Gothic Pro B" w:hAnsi="Times New Roman" w:cstheme="minorHAnsi"/>
           <w:sz w:val="28"/>
           <w:szCs w:val="28"/>
         </w:rPr>
         <w:t xml:space="preserve">. In mobile version, the layout will have </w:t>
       </w:r>
+      <w:r>
+        <w:rPr>
+          <w:rFonts w:ascii="Times New Roman" w:eastAsia="Kozuka Gothic Pro B" w:hAnsi="Times New Roman" w:cstheme="minorHAnsi"/>
+          <w:sz w:val="28"/>
+          <w:szCs w:val="28"/>
+        </w:rPr>
+        <w:t>no side borders.</w:t>
+      </w:r>
     </w:p>
     <w:p>
       <w:pPr>
         <w:ind w:firstLine="720"/>
         <w:rPr>
-          <w:rFonts w:eastAsia="Kozuka Gothic Pro B" w:cstheme="minorHAnsi"/>
-          <w:sz w:val="28"/>
-          <w:szCs w:val="28"/>
-        </w:rPr>
-      </w:pPr>
-    </w:p>
-    <w:p>
-      <w:pPr>
-        <w:rPr>
-          <w:rFonts w:eastAsia="Kozuka Gothic Pro B" w:cstheme="minorHAnsi"/>
+          <w:rFonts w:ascii="Times New Roman" w:eastAsia="Kozuka Gothic Pro B" w:hAnsi="Times New Roman" w:cstheme="minorHAnsi"/>
+          <w:sz w:val="28"/>
+          <w:szCs w:val="28"/>
+        </w:rPr>
+      </w:pPr>
+      <w:r>
+        <w:rPr>
+          <w:rFonts w:ascii="Times New Roman" w:eastAsia="Kozuka Gothic Pro B" w:hAnsi="Times New Roman" w:cstheme="minorHAnsi"/>
+          <w:sz w:val="28"/>
+          <w:szCs w:val="28"/>
+        </w:rPr>
+        <w:pict>
+          <v:shapetype id="_x0000_t75" coordsize="21600,21600" o:spt="75" o:preferrelative="t" path="m@4@5l@4@11@9@11@9@5xe" filled="f" stroked="f">
+            <v:stroke joinstyle="miter"/>
+            <v:formulas>
+              <v:f eqn="if lineDrawn pixelLineWidth 0"/>
+              <v:f eqn="sum @0 1 0"/>
+              <v:f eqn="sum 0 0 @1"/>
+              <v:f eqn="prod @2 1 2"/>
+              <v:f eqn="prod @3 21600 pixelWidth"/>
+              <v:f eqn="prod @3 21600 pixelHeight"/>
+              <v:f eqn="sum @0 0 1"/>
+              <v:f eqn="prod @6 1 2"/>
+              <v:f eqn="prod @7 21600 pixelWidth"/>
+              <v:f eqn="sum @8 21600 0"/>
+              <v:f eqn="prod @7 21600 pixelHeight"/>
+              <v:f eqn="sum @10 21600 0"/>
+            </v:formulas>
+            <v:path o:extrusionok="f" gradientshapeok="t" o:connecttype="rect"/>
+            <o:lock v:ext="edit" aspectratio="t"/>
+          </v:shapetype>
+          <v:shape id="_x0000_i1025" type="#_x0000_t75" style="width:467.3pt;height:214.65pt">
+            <v:imagedata r:id="rId6" o:title="im1"/>
+          </v:shape>
+        </w:pict>
+      </w:r>
+    </w:p>
+    <w:p>
+      <w:pPr>
+        <w:ind w:firstLine="720"/>
+        <w:rPr>
+          <w:rFonts w:ascii="Times New Roman" w:eastAsia="Kozuka Gothic Pro B" w:hAnsi="Times New Roman" w:cstheme="minorHAnsi"/>
+          <w:sz w:val="28"/>
+          <w:szCs w:val="28"/>
+        </w:rPr>
+      </w:pPr>
+    </w:p>
+    <w:p>
+      <w:pPr>
+        <w:rPr>
+          <w:rFonts w:ascii="Times New Roman" w:eastAsia="Kozuka Gothic Pro B" w:hAnsi="Times New Roman" w:cstheme="minorHAnsi"/>
+          <w:sz w:val="28"/>
+          <w:szCs w:val="48"/>
+        </w:rPr>
+      </w:pPr>
+    </w:p>
+    <w:p>
+      <w:pPr>
+        <w:rPr>
+          <w:rFonts w:ascii="Times New Roman" w:eastAsia="Kozuka Gothic Pro B" w:hAnsi="Times New Roman" w:cstheme="minorHAnsi"/>
+          <w:sz w:val="28"/>
+          <w:szCs w:val="48"/>
+        </w:rPr>
+      </w:pPr>
+    </w:p>
+    <w:p>
+      <w:pPr>
+        <w:rPr>
+          <w:rFonts w:ascii="Times New Roman" w:eastAsia="Kozuka Gothic Pro B" w:hAnsi="Times New Roman" w:cstheme="minorHAnsi"/>
+          <w:sz w:val="28"/>
+          <w:szCs w:val="48"/>
+        </w:rPr>
+      </w:pPr>
+    </w:p>
+    <w:p>
+      <w:pPr>
+        <w:rPr>
+          <w:rFonts w:ascii="Times New Roman" w:eastAsia="Kozuka Gothic Pro B" w:hAnsi="Times New Roman" w:cstheme="minorHAnsi"/>
           <w:sz w:val="28"/>
           <w:szCs w:val="48"/>
         </w:rPr>
@@ -579,7 +894,7 @@
           <w:numId w:val="4"/>
         </w:numPr>
         <w:rPr>
-          <w:rFonts w:eastAsia="Kozuka Gothic Pro B" w:cstheme="minorHAnsi"/>
+          <w:rFonts w:ascii="Times New Roman" w:eastAsia="Kozuka Gothic Pro B" w:hAnsi="Times New Roman" w:cstheme="minorHAnsi"/>
           <w:sz w:val="44"/>
           <w:szCs w:val="48"/>
           <w:u w:val="single"/>
@@ -587,11 +902,12 @@
       </w:pPr>
       <w:r>
         <w:rPr>
-          <w:rFonts w:eastAsia="Kozuka Gothic Pro B" w:cstheme="minorHAnsi"/>
+          <w:rFonts w:ascii="Times New Roman" w:eastAsia="Kozuka Gothic Pro B" w:hAnsi="Times New Roman" w:cstheme="minorHAnsi"/>
           <w:sz w:val="44"/>
           <w:szCs w:val="48"/>
           <w:u w:val="single"/>
         </w:rPr>
+        <w:lastRenderedPageBreak/>
         <w:t>Detail Page</w:t>
       </w:r>
     </w:p>
@@ -599,32 +915,145 @@
       <w:pPr>
         <w:ind w:firstLine="720"/>
         <w:rPr>
-          <w:rFonts w:eastAsia="Kozuka Gothic Pro B" w:cstheme="minorHAnsi"/>
-          <w:sz w:val="28"/>
-          <w:szCs w:val="48"/>
-        </w:rPr>
-      </w:pPr>
-      <w:r>
-        <w:rPr>
-          <w:rFonts w:eastAsia="Kozuka Gothic Pro B" w:cstheme="minorHAnsi"/>
-          <w:sz w:val="28"/>
-          <w:szCs w:val="48"/>
-        </w:rPr>
-        <w:t>The detail page has the English word as the centered title below the banner. Below is the Urdu translation appearing on right, with the word meaning and the part of speech it is.</w:t>
-      </w:r>
-      <w:r>
-        <w:rPr>
-          <w:rFonts w:eastAsia="Kozuka Gothic Pro B" w:cstheme="minorHAnsi"/>
-          <w:sz w:val="28"/>
-          <w:szCs w:val="48"/>
-        </w:rPr>
-        <w:t xml:space="preserve"> There is also a “Go to Main’ button here.</w:t>
-      </w:r>
-    </w:p>
-    <w:p>
-      <w:pPr>
-        <w:rPr>
-          <w:rFonts w:eastAsia="Kozuka Gothic Pro B" w:cstheme="minorHAnsi"/>
+          <w:rFonts w:ascii="Times New Roman" w:eastAsia="Kozuka Gothic Pro B" w:hAnsi="Times New Roman" w:cstheme="minorHAnsi"/>
+          <w:sz w:val="28"/>
+          <w:szCs w:val="48"/>
+        </w:rPr>
+      </w:pPr>
+      <w:r>
+        <w:rPr>
+          <w:rFonts w:ascii="Times New Roman" w:eastAsia="Kozuka Gothic Pro B" w:hAnsi="Times New Roman" w:cstheme="minorHAnsi"/>
+          <w:sz w:val="28"/>
+          <w:szCs w:val="48"/>
+        </w:rPr>
+        <w:t xml:space="preserve">The detail </w:t>
+      </w:r>
+      <w:r>
+        <w:rPr>
+          <w:rFonts w:ascii="Times New Roman" w:eastAsia="Kozuka Gothic Pro B" w:hAnsi="Times New Roman" w:cstheme="minorHAnsi"/>
+          <w:sz w:val="28"/>
+          <w:szCs w:val="48"/>
+        </w:rPr>
+        <w:t>page has the English word and translation on the left and urdu translation and meaning on right.</w:t>
+      </w:r>
+    </w:p>
+    <w:p>
+      <w:pPr>
+        <w:ind w:firstLine="720"/>
+        <w:rPr>
+          <w:rFonts w:ascii="Times New Roman" w:eastAsia="Kozuka Gothic Pro B" w:hAnsi="Times New Roman" w:cstheme="minorHAnsi"/>
+          <w:sz w:val="28"/>
+          <w:szCs w:val="48"/>
+        </w:rPr>
+      </w:pPr>
+    </w:p>
+    <w:p>
+      <w:pPr>
+        <w:ind w:firstLine="720"/>
+        <w:rPr>
+          <w:rFonts w:ascii="Times New Roman" w:eastAsia="Kozuka Gothic Pro B" w:hAnsi="Times New Roman" w:cstheme="minorHAnsi"/>
+          <w:sz w:val="28"/>
+          <w:szCs w:val="48"/>
+        </w:rPr>
+      </w:pPr>
+      <w:r>
+        <w:rPr>
+          <w:rFonts w:ascii="Times New Roman" w:eastAsia="Kozuka Gothic Pro B" w:hAnsi="Times New Roman" w:cstheme="minorHAnsi"/>
+          <w:sz w:val="28"/>
+          <w:szCs w:val="48"/>
+        </w:rPr>
+        <w:pict>
+          <v:shape id="_x0000_i1026" type="#_x0000_t75" style="width:467.3pt;height:214.65pt">
+            <v:imagedata r:id="rId7" o:title="im3"/>
+          </v:shape>
+        </w:pict>
+      </w:r>
+    </w:p>
+    <w:p>
+      <w:pPr>
+        <w:rPr>
+          <w:rFonts w:ascii="Times New Roman" w:eastAsia="Kozuka Gothic Pro B" w:hAnsi="Times New Roman" w:cstheme="minorHAnsi"/>
+          <w:sz w:val="28"/>
+          <w:szCs w:val="48"/>
+        </w:rPr>
+      </w:pPr>
+    </w:p>
+    <w:p>
+      <w:pPr>
+        <w:rPr>
+          <w:rFonts w:ascii="Times New Roman" w:eastAsia="Kozuka Gothic Pro B" w:hAnsi="Times New Roman" w:cstheme="minorHAnsi"/>
+          <w:sz w:val="28"/>
+          <w:szCs w:val="48"/>
+        </w:rPr>
+      </w:pPr>
+    </w:p>
+    <w:p>
+      <w:pPr>
+        <w:rPr>
+          <w:rFonts w:ascii="Times New Roman" w:eastAsia="Kozuka Gothic Pro B" w:hAnsi="Times New Roman" w:cstheme="minorHAnsi"/>
+          <w:sz w:val="28"/>
+          <w:szCs w:val="48"/>
+        </w:rPr>
+      </w:pPr>
+    </w:p>
+    <w:p>
+      <w:pPr>
+        <w:rPr>
+          <w:rFonts w:ascii="Times New Roman" w:eastAsia="Kozuka Gothic Pro B" w:hAnsi="Times New Roman" w:cstheme="minorHAnsi"/>
+          <w:sz w:val="28"/>
+          <w:szCs w:val="48"/>
+        </w:rPr>
+      </w:pPr>
+    </w:p>
+    <w:p>
+      <w:pPr>
+        <w:rPr>
+          <w:rFonts w:ascii="Times New Roman" w:eastAsia="Kozuka Gothic Pro B" w:hAnsi="Times New Roman" w:cstheme="minorHAnsi"/>
+          <w:sz w:val="28"/>
+          <w:szCs w:val="48"/>
+        </w:rPr>
+      </w:pPr>
+    </w:p>
+    <w:p>
+      <w:pPr>
+        <w:rPr>
+          <w:rFonts w:ascii="Times New Roman" w:eastAsia="Kozuka Gothic Pro B" w:hAnsi="Times New Roman" w:cstheme="minorHAnsi"/>
+          <w:sz w:val="28"/>
+          <w:szCs w:val="48"/>
+        </w:rPr>
+      </w:pPr>
+    </w:p>
+    <w:p>
+      <w:pPr>
+        <w:rPr>
+          <w:rFonts w:ascii="Times New Roman" w:eastAsia="Kozuka Gothic Pro B" w:hAnsi="Times New Roman" w:cstheme="minorHAnsi"/>
+          <w:sz w:val="28"/>
+          <w:szCs w:val="48"/>
+        </w:rPr>
+      </w:pPr>
+    </w:p>
+    <w:p>
+      <w:pPr>
+        <w:rPr>
+          <w:rFonts w:ascii="Times New Roman" w:eastAsia="Kozuka Gothic Pro B" w:hAnsi="Times New Roman" w:cstheme="minorHAnsi"/>
+          <w:sz w:val="28"/>
+          <w:szCs w:val="48"/>
+        </w:rPr>
+      </w:pPr>
+    </w:p>
+    <w:p>
+      <w:pPr>
+        <w:rPr>
+          <w:rFonts w:ascii="Times New Roman" w:eastAsia="Kozuka Gothic Pro B" w:hAnsi="Times New Roman" w:cstheme="minorHAnsi"/>
+          <w:sz w:val="28"/>
+          <w:szCs w:val="48"/>
+        </w:rPr>
+      </w:pPr>
+    </w:p>
+    <w:p>
+      <w:pPr>
+        <w:rPr>
+          <w:rFonts w:ascii="Times New Roman" w:eastAsia="Kozuka Gothic Pro B" w:hAnsi="Times New Roman" w:cstheme="minorHAnsi"/>
           <w:sz w:val="28"/>
           <w:szCs w:val="48"/>
         </w:rPr>
@@ -638,18 +1067,19 @@
           <w:numId w:val="4"/>
         </w:numPr>
         <w:rPr>
-          <w:rFonts w:eastAsia="Kozuka Gothic Pro B" w:cstheme="minorHAnsi"/>
+          <w:rFonts w:ascii="Times New Roman" w:eastAsia="Kozuka Gothic Pro B" w:hAnsi="Times New Roman" w:cstheme="minorHAnsi"/>
           <w:sz w:val="44"/>
           <w:szCs w:val="48"/>
         </w:rPr>
       </w:pPr>
       <w:r>
         <w:rPr>
-          <w:rFonts w:eastAsia="Kozuka Gothic Pro B" w:cstheme="minorHAnsi"/>
+          <w:rFonts w:ascii="Times New Roman" w:eastAsia="Kozuka Gothic Pro B" w:hAnsi="Times New Roman" w:cstheme="minorHAnsi"/>
           <w:sz w:val="44"/>
           <w:szCs w:val="48"/>
           <w:u w:val="single"/>
         </w:rPr>
+        <w:lastRenderedPageBreak/>
         <w:t>About Page</w:t>
       </w:r>
     </w:p>
@@ -657,29 +1087,95 @@
       <w:pPr>
         <w:ind w:firstLine="720"/>
         <w:rPr>
-          <w:rFonts w:eastAsia="Kozuka Gothic Pro B" w:cstheme="minorHAnsi"/>
-          <w:sz w:val="28"/>
-          <w:szCs w:val="48"/>
-        </w:rPr>
-      </w:pPr>
-      <w:r>
-        <w:rPr>
-          <w:rFonts w:eastAsia="Kozuka Gothic Pro B" w:cstheme="minorHAnsi"/>
-          <w:sz w:val="28"/>
-          <w:szCs w:val="48"/>
-        </w:rPr>
-        <w:t>A page that tells about the creator and project.</w:t>
-      </w:r>
+          <w:rFonts w:ascii="Times New Roman" w:eastAsia="Kozuka Gothic Pro B" w:hAnsi="Times New Roman" w:cstheme="minorHAnsi"/>
+          <w:sz w:val="28"/>
+          <w:szCs w:val="48"/>
+        </w:rPr>
+      </w:pPr>
+      <w:r>
+        <w:rPr>
+          <w:rFonts w:ascii="Times New Roman" w:eastAsia="Kozuka Gothic Pro B" w:hAnsi="Times New Roman" w:cstheme="minorHAnsi"/>
+          <w:sz w:val="28"/>
+          <w:szCs w:val="48"/>
+        </w:rPr>
+        <w:t>A page t</w:t>
+      </w:r>
+      <w:r>
+        <w:rPr>
+          <w:rFonts w:ascii="Times New Roman" w:eastAsia="Kozuka Gothic Pro B" w:hAnsi="Times New Roman" w:cstheme="minorHAnsi"/>
+          <w:sz w:val="28"/>
+          <w:szCs w:val="48"/>
+        </w:rPr>
+        <w:t>hat tells about the project and provide contact to creators</w:t>
+      </w:r>
+      <w:bookmarkStart w:id="0" w:name="_GoBack"/>
+      <w:bookmarkEnd w:id="0"/>
     </w:p>
     <w:p>
       <w:pPr>
         <w:ind w:firstLine="720"/>
         <w:rPr>
-          <w:rFonts w:eastAsia="Kozuka Gothic Pro B" w:cstheme="minorHAnsi"/>
-          <w:sz w:val="28"/>
-          <w:szCs w:val="48"/>
-        </w:rPr>
-      </w:pPr>
+          <w:rFonts w:ascii="Times New Roman" w:eastAsia="Kozuka Gothic Pro B" w:hAnsi="Times New Roman" w:cstheme="minorHAnsi"/>
+          <w:sz w:val="28"/>
+          <w:szCs w:val="48"/>
+        </w:rPr>
+      </w:pPr>
+      <w:r>
+        <w:rPr>
+          <w:rFonts w:ascii="Times New Roman" w:eastAsia="Kozuka Gothic Pro B" w:hAnsi="Times New Roman" w:cstheme="minorHAnsi"/>
+          <w:noProof/>
+          <w:sz w:val="28"/>
+          <w:szCs w:val="48"/>
+        </w:rPr>
+        <w:drawing>
+          <wp:inline distT="0" distB="0" distL="0" distR="0">
+            <wp:extent cx="5934710" cy="2726055"/>
+            <wp:effectExtent l="0" t="0" r="0" b="0"/>
+            <wp:docPr id="1" name="Picture 1" descr="C:\Users\Ahmed Hasan\AppData\Local\Microsoft\Windows\INetCache\Content.Word\im2.png"/>
+            <wp:cNvGraphicFramePr>
+              <a:graphicFrameLocks xmlns:a="http://schemas.openxmlformats.org/drawingml/2006/main" noChangeAspect="1"/>
+            </wp:cNvGraphicFramePr>
+            <a:graphic xmlns:a="http://schemas.openxmlformats.org/drawingml/2006/main">
+              <a:graphicData uri="http://schemas.openxmlformats.org/drawingml/2006/picture">
+                <pic:pic xmlns:pic="http://schemas.openxmlformats.org/drawingml/2006/picture">
+                  <pic:nvPicPr>
+                    <pic:cNvPr id="0" name="Picture 10" descr="C:\Users\Ahmed Hasan\AppData\Local\Microsoft\Windows\INetCache\Content.Word\im2.png"/>
+                    <pic:cNvPicPr>
+                      <a:picLocks noChangeAspect="1" noChangeArrowheads="1"/>
+                    </pic:cNvPicPr>
+                  </pic:nvPicPr>
+                  <pic:blipFill>
+                    <a:blip r:embed="rId8">
+                      <a:extLst>
+                        <a:ext uri="{28A0092B-C50C-407E-A947-70E740481C1C}">
+                          <a14:useLocalDpi xmlns:a14="http://schemas.microsoft.com/office/drawing/2010/main" val="0"/>
+                        </a:ext>
+                      </a:extLst>
+                    </a:blip>
+                    <a:srcRect/>
+                    <a:stretch>
+                      <a:fillRect/>
+                    </a:stretch>
+                  </pic:blipFill>
+                  <pic:spPr bwMode="auto">
+                    <a:xfrm>
+                      <a:off x="0" y="0"/>
+                      <a:ext cx="5934710" cy="2726055"/>
+                    </a:xfrm>
+                    <a:prstGeom prst="rect">
+                      <a:avLst/>
+                    </a:prstGeom>
+                    <a:noFill/>
+                    <a:ln>
+                      <a:noFill/>
+                    </a:ln>
+                  </pic:spPr>
+                </pic:pic>
+              </a:graphicData>
+            </a:graphic>
+          </wp:inline>
+        </w:drawing>
+      </w:r>
     </w:p>
     <w:sectPr>
       <w:pgSz w:w="12240" w:h="15840"/>
@@ -692,8 +1188,8 @@
 </file>
 
 <file path=word/numbering.xml><?xml version="1.0" encoding="utf-8"?>
-<w:numbering xmlns:ve="http://schemas.openxmlformats.org/markup-compatibility/2006" xmlns:o="urn:schemas-microsoft-com:office:office" xmlns:r="http://schemas.openxmlformats.org/officeDocument/2006/relationships" xmlns:m="http://schemas.openxmlformats.org/officeDocument/2006/math" xmlns:v="urn:schemas-microsoft-com:vml" xmlns:wp="http://schemas.openxmlformats.org/drawingml/2006/wordprocessingDrawing" xmlns:w10="urn:schemas-microsoft-com:office:word" xmlns:w="http://schemas.openxmlformats.org/wordprocessingml/2006/main" xmlns:wne="http://schemas.microsoft.com/office/word/2006/wordml">
-  <w:abstractNum w:abstractNumId="0">
+<w:numbering xmlns:wpc="http://schemas.microsoft.com/office/word/2010/wordprocessingCanvas" xmlns:mc="http://schemas.openxmlformats.org/markup-compatibility/2006" xmlns:o="urn:schemas-microsoft-com:office:office" xmlns:r="http://schemas.openxmlformats.org/officeDocument/2006/relationships" xmlns:m="http://schemas.openxmlformats.org/officeDocument/2006/math" xmlns:v="urn:schemas-microsoft-com:vml" xmlns:wp14="http://schemas.microsoft.com/office/word/2010/wordprocessingDrawing" xmlns:wp="http://schemas.openxmlformats.org/drawingml/2006/wordprocessingDrawing" xmlns:w10="urn:schemas-microsoft-com:office:word" xmlns:w="http://schemas.openxmlformats.org/wordprocessingml/2006/main" xmlns:w14="http://schemas.microsoft.com/office/word/2010/wordml" xmlns:w15="http://schemas.microsoft.com/office/word/2012/wordml" xmlns:wpg="http://schemas.microsoft.com/office/word/2010/wordprocessingGroup" xmlns:wpi="http://schemas.microsoft.com/office/word/2010/wordprocessingInk" xmlns:wne="http://schemas.microsoft.com/office/word/2006/wordml" xmlns:wps="http://schemas.microsoft.com/office/word/2010/wordprocessingShape" mc:Ignorable="w14 w15 wp14">
+  <w:abstractNum w:abstractNumId="0" w15:restartNumberingAfterBreak="0">
     <w:nsid w:val="244E7701"/>
     <w:multiLevelType w:val="hybridMultilevel"/>
     <w:tmpl w:val="AC84CA12"/>
@@ -782,7 +1278,7 @@
       </w:pPr>
     </w:lvl>
   </w:abstractNum>
-  <w:abstractNum w:abstractNumId="1">
+  <w:abstractNum w:abstractNumId="1" w15:restartNumberingAfterBreak="0">
     <w:nsid w:val="540500D5"/>
     <w:multiLevelType w:val="hybridMultilevel"/>
     <w:tmpl w:val="2974CEF6"/>
@@ -868,7 +1364,7 @@
       </w:pPr>
     </w:lvl>
   </w:abstractNum>
-  <w:abstractNum w:abstractNumId="2">
+  <w:abstractNum w:abstractNumId="2" w15:restartNumberingAfterBreak="0">
     <w:nsid w:val="664819FA"/>
     <w:multiLevelType w:val="hybridMultilevel"/>
     <w:tmpl w:val="81309728"/>
@@ -954,7 +1450,7 @@
       </w:pPr>
     </w:lvl>
   </w:abstractNum>
-  <w:abstractNum w:abstractNumId="3">
+  <w:abstractNum w:abstractNumId="3" w15:restartNumberingAfterBreak="0">
     <w:nsid w:val="78E94917"/>
     <w:multiLevelType w:val="hybridMultilevel"/>
     <w:tmpl w:val="3BD4B3BA"/>
@@ -1056,7 +1552,7 @@
 </file>
 
 <file path=word/styles.xml><?xml version="1.0" encoding="utf-8"?>
-<w:styles xmlns:r="http://schemas.openxmlformats.org/officeDocument/2006/relationships" xmlns:w="http://schemas.openxmlformats.org/wordprocessingml/2006/main">
+<w:styles xmlns:mc="http://schemas.openxmlformats.org/markup-compatibility/2006" xmlns:r="http://schemas.openxmlformats.org/officeDocument/2006/relationships" xmlns:w="http://schemas.openxmlformats.org/wordprocessingml/2006/main" xmlns:w14="http://schemas.microsoft.com/office/word/2010/wordml" xmlns:w15="http://schemas.microsoft.com/office/word/2012/wordml" mc:Ignorable="w14 w15">
   <w:docDefaults>
     <w:rPrDefault>
       <w:rPr>
@@ -1072,144 +1568,378 @@
       </w:pPr>
     </w:pPrDefault>
   </w:docDefaults>
-  <w:latentStyles w:defLockedState="0" w:defUIPriority="99" w:defSemiHidden="1" w:defUnhideWhenUsed="1" w:defQFormat="0" w:count="267">
-    <w:lsdException w:name="Normal" w:semiHidden="0" w:uiPriority="0" w:unhideWhenUsed="0" w:qFormat="1"/>
-    <w:lsdException w:name="heading 1" w:semiHidden="0" w:uiPriority="9" w:unhideWhenUsed="0" w:qFormat="1"/>
-    <w:lsdException w:name="heading 2" w:uiPriority="9" w:qFormat="1"/>
-    <w:lsdException w:name="heading 3" w:uiPriority="9" w:qFormat="1"/>
-    <w:lsdException w:name="heading 4" w:uiPriority="9" w:qFormat="1"/>
-    <w:lsdException w:name="heading 5" w:uiPriority="9" w:qFormat="1"/>
-    <w:lsdException w:name="heading 6" w:uiPriority="9" w:qFormat="1"/>
-    <w:lsdException w:name="heading 7" w:uiPriority="9" w:qFormat="1"/>
-    <w:lsdException w:name="heading 8" w:uiPriority="9" w:qFormat="1"/>
-    <w:lsdException w:name="heading 9" w:uiPriority="9" w:qFormat="1"/>
-    <w:lsdException w:name="toc 1" w:uiPriority="39"/>
-    <w:lsdException w:name="toc 2" w:uiPriority="39"/>
-    <w:lsdException w:name="toc 3" w:uiPriority="39"/>
-    <w:lsdException w:name="toc 4" w:uiPriority="39"/>
-    <w:lsdException w:name="toc 5" w:uiPriority="39"/>
-    <w:lsdException w:name="toc 6" w:uiPriority="39"/>
-    <w:lsdException w:name="toc 7" w:uiPriority="39"/>
-    <w:lsdException w:name="toc 8" w:uiPriority="39"/>
-    <w:lsdException w:name="toc 9" w:uiPriority="39"/>
-    <w:lsdException w:name="caption" w:uiPriority="35" w:qFormat="1"/>
-    <w:lsdException w:name="Title" w:semiHidden="0" w:uiPriority="10" w:unhideWhenUsed="0" w:qFormat="1"/>
-    <w:lsdException w:name="Default Paragraph Font" w:uiPriority="1"/>
-    <w:lsdException w:name="Subtitle" w:semiHidden="0" w:uiPriority="11" w:unhideWhenUsed="0" w:qFormat="1"/>
-    <w:lsdException w:name="Strong" w:semiHidden="0" w:uiPriority="22" w:unhideWhenUsed="0" w:qFormat="1"/>
-    <w:lsdException w:name="Emphasis" w:semiHidden="0" w:uiPriority="20" w:unhideWhenUsed="0" w:qFormat="1"/>
-    <w:lsdException w:name="Table Grid" w:semiHidden="0" w:uiPriority="59" w:unhideWhenUsed="0"/>
-    <w:lsdException w:name="Placeholder Text" w:unhideWhenUsed="0"/>
-    <w:lsdException w:name="No Spacing" w:semiHidden="0" w:uiPriority="1" w:unhideWhenUsed="0" w:qFormat="1"/>
-    <w:lsdException w:name="Light Shading" w:semiHidden="0" w:uiPriority="60" w:unhideWhenUsed="0"/>
-    <w:lsdException w:name="Light List" w:semiHidden="0" w:uiPriority="61" w:unhideWhenUsed="0"/>
-    <w:lsdException w:name="Light Grid" w:semiHidden="0" w:uiPriority="62" w:unhideWhenUsed="0"/>
-    <w:lsdException w:name="Medium Shading 1" w:semiHidden="0" w:uiPriority="63" w:unhideWhenUsed="0"/>
-    <w:lsdException w:name="Medium Shading 2" w:semiHidden="0" w:uiPriority="64" w:unhideWhenUsed="0"/>
-    <w:lsdException w:name="Medium List 1" w:semiHidden="0" w:uiPriority="65" w:unhideWhenUsed="0"/>
-    <w:lsdException w:name="Medium List 2" w:semiHidden="0" w:uiPriority="66" w:unhideWhenUsed="0"/>
-    <w:lsdException w:name="Medium Grid 1" w:semiHidden="0" w:uiPriority="67" w:unhideWhenUsed="0"/>
-    <w:lsdException w:name="Medium Grid 2" w:semiHidden="0" w:uiPriority="68" w:unhideWhenUsed="0"/>
-    <w:lsdException w:name="Medium Grid 3" w:semiHidden="0" w:uiPriority="69" w:unhideWhenUsed="0"/>
-    <w:lsdException w:name="Dark List" w:semiHidden="0" w:uiPriority="70" w:unhideWhenUsed="0"/>
-    <w:lsdException w:name="Colorful Shading" w:semiHidden="0" w:uiPriority="71" w:unhideWhenUsed="0"/>
-    <w:lsdException w:name="Colorful List" w:semiHidden="0" w:uiPriority="72" w:unhideWhenUsed="0"/>
-    <w:lsdException w:name="Colorful Grid" w:semiHidden="0" w:uiPriority="73" w:unhideWhenUsed="0"/>
-    <w:lsdException w:name="Light Shading Accent 1" w:semiHidden="0" w:uiPriority="60" w:unhideWhenUsed="0"/>
-    <w:lsdException w:name="Light List Accent 1" w:semiHidden="0" w:uiPriority="61" w:unhideWhenUsed="0"/>
-    <w:lsdException w:name="Light Grid Accent 1" w:semiHidden="0" w:uiPriority="62" w:unhideWhenUsed="0"/>
-    <w:lsdException w:name="Medium Shading 1 Accent 1" w:semiHidden="0" w:uiPriority="63" w:unhideWhenUsed="0"/>
-    <w:lsdException w:name="Medium Shading 2 Accent 1" w:semiHidden="0" w:uiPriority="64" w:unhideWhenUsed="0"/>
-    <w:lsdException w:name="Medium List 1 Accent 1" w:semiHidden="0" w:uiPriority="65" w:unhideWhenUsed="0"/>
-    <w:lsdException w:name="Revision" w:unhideWhenUsed="0"/>
-    <w:lsdException w:name="List Paragraph" w:semiHidden="0" w:uiPriority="34" w:unhideWhenUsed="0" w:qFormat="1"/>
-    <w:lsdException w:name="Quote" w:semiHidden="0" w:uiPriority="29" w:unhideWhenUsed="0" w:qFormat="1"/>
-    <w:lsdException w:name="Intense Quote" w:semiHidden="0" w:uiPriority="30" w:unhideWhenUsed="0" w:qFormat="1"/>
-    <w:lsdException w:name="Medium List 2 Accent 1" w:semiHidden="0" w:uiPriority="66" w:unhideWhenUsed="0"/>
-    <w:lsdException w:name="Medium Grid 1 Accent 1" w:semiHidden="0" w:uiPriority="67" w:unhideWhenUsed="0"/>
-    <w:lsdException w:name="Medium Grid 2 Accent 1" w:semiHidden="0" w:uiPriority="68" w:unhideWhenUsed="0"/>
-    <w:lsdException w:name="Medium Grid 3 Accent 1" w:semiHidden="0" w:uiPriority="69" w:unhideWhenUsed="0"/>
-    <w:lsdException w:name="Dark List Accent 1" w:semiHidden="0" w:uiPriority="70" w:unhideWhenUsed="0"/>
-    <w:lsdException w:name="Colorful Shading Accent 1" w:semiHidden="0" w:uiPriority="71" w:unhideWhenUsed="0"/>
-    <w:lsdException w:name="Colorful List Accent 1" w:semiHidden="0" w:uiPriority="72" w:unhideWhenUsed="0"/>
-    <w:lsdException w:name="Colorful Grid Accent 1" w:semiHidden="0" w:uiPriority="73" w:unhideWhenUsed="0"/>
-    <w:lsdException w:name="Light Shading Accent 2" w:semiHidden="0" w:uiPriority="60" w:unhideWhenUsed="0"/>
-    <w:lsdException w:name="Light List Accent 2" w:semiHidden="0" w:uiPriority="61" w:unhideWhenUsed="0"/>
-    <w:lsdException w:name="Light Grid Accent 2" w:semiHidden="0" w:uiPriority="62" w:unhideWhenUsed="0"/>
-    <w:lsdException w:name="Medium Shading 1 Accent 2" w:semiHidden="0" w:uiPriority="63" w:unhideWhenUsed="0"/>
-    <w:lsdException w:name="Medium Shading 2 Accent 2" w:semiHidden="0" w:uiPriority="64" w:unhideWhenUsed="0"/>
-    <w:lsdException w:name="Medium List 1 Accent 2" w:semiHidden="0" w:uiPriority="65" w:unhideWhenUsed="0"/>
-    <w:lsdException w:name="Medium List 2 Accent 2" w:semiHidden="0" w:uiPriority="66" w:unhideWhenUsed="0"/>
-    <w:lsdException w:name="Medium Grid 1 Accent 2" w:semiHidden="0" w:uiPriority="67" w:unhideWhenUsed="0"/>
-    <w:lsdException w:name="Medium Grid 2 Accent 2" w:semiHidden="0" w:uiPriority="68" w:unhideWhenUsed="0"/>
-    <w:lsdException w:name="Medium Grid 3 Accent 2" w:semiHidden="0" w:uiPriority="69" w:unhideWhenUsed="0"/>
-    <w:lsdException w:name="Dark List Accent 2" w:semiHidden="0" w:uiPriority="70" w:unhideWhenUsed="0"/>
-    <w:lsdException w:name="Colorful Shading Accent 2" w:semiHidden="0" w:uiPriority="71" w:unhideWhenUsed="0"/>
-    <w:lsdException w:name="Colorful List Accent 2" w:semiHidden="0" w:uiPriority="72" w:unhideWhenUsed="0"/>
-    <w:lsdException w:name="Colorful Grid Accent 2" w:semiHidden="0" w:uiPriority="73" w:unhideWhenUsed="0"/>
-    <w:lsdException w:name="Light Shading Accent 3" w:semiHidden="0" w:uiPriority="60" w:unhideWhenUsed="0"/>
-    <w:lsdException w:name="Light List Accent 3" w:semiHidden="0" w:uiPriority="61" w:unhideWhenUsed="0"/>
-    <w:lsdException w:name="Light Grid Accent 3" w:semiHidden="0" w:uiPriority="62" w:unhideWhenUsed="0"/>
-    <w:lsdException w:name="Medium Shading 1 Accent 3" w:semiHidden="0" w:uiPriority="63" w:unhideWhenUsed="0"/>
-    <w:lsdException w:name="Medium Shading 2 Accent 3" w:semiHidden="0" w:uiPriority="64" w:unhideWhenUsed="0"/>
-    <w:lsdException w:name="Medium List 1 Accent 3" w:semiHidden="0" w:uiPriority="65" w:unhideWhenUsed="0"/>
-    <w:lsdException w:name="Medium List 2 Accent 3" w:semiHidden="0" w:uiPriority="66" w:unhideWhenUsed="0"/>
-    <w:lsdException w:name="Medium Grid 1 Accent 3" w:semiHidden="0" w:uiPriority="67" w:unhideWhenUsed="0"/>
-    <w:lsdException w:name="Medium Grid 2 Accent 3" w:semiHidden="0" w:uiPriority="68" w:unhideWhenUsed="0"/>
-    <w:lsdException w:name="Medium Grid 3 Accent 3" w:semiHidden="0" w:uiPriority="69" w:unhideWhenUsed="0"/>
-    <w:lsdException w:name="Dark List Accent 3" w:semiHidden="0" w:uiPriority="70" w:unhideWhenUsed="0"/>
-    <w:lsdException w:name="Colorful Shading Accent 3" w:semiHidden="0" w:uiPriority="71" w:unhideWhenUsed="0"/>
-    <w:lsdException w:name="Colorful List Accent 3" w:semiHidden="0" w:uiPriority="72" w:unhideWhenUsed="0"/>
-    <w:lsdException w:name="Colorful Grid Accent 3" w:semiHidden="0" w:uiPriority="73" w:unhideWhenUsed="0"/>
-    <w:lsdException w:name="Light Shading Accent 4" w:semiHidden="0" w:uiPriority="60" w:unhideWhenUsed="0"/>
-    <w:lsdException w:name="Light List Accent 4" w:semiHidden="0" w:uiPriority="61" w:unhideWhenUsed="0"/>
-    <w:lsdException w:name="Light Grid Accent 4" w:semiHidden="0" w:uiPriority="62" w:unhideWhenUsed="0"/>
-    <w:lsdException w:name="Medium Shading 1 Accent 4" w:semiHidden="0" w:uiPriority="63" w:unhideWhenUsed="0"/>
-    <w:lsdException w:name="Medium Shading 2 Accent 4" w:semiHidden="0" w:uiPriority="64" w:unhideWhenUsed="0"/>
-    <w:lsdException w:name="Medium List 1 Accent 4" w:semiHidden="0" w:uiPriority="65" w:unhideWhenUsed="0"/>
-    <w:lsdException w:name="Medium List 2 Accent 4" w:semiHidden="0" w:uiPriority="66" w:unhideWhenUsed="0"/>
-    <w:lsdException w:name="Medium Grid 1 Accent 4" w:semiHidden="0" w:uiPriority="67" w:unhideWhenUsed="0"/>
-    <w:lsdException w:name="Medium Grid 2 Accent 4" w:semiHidden="0" w:uiPriority="68" w:unhideWhenUsed="0"/>
-    <w:lsdException w:name="Medium Grid 3 Accent 4" w:semiHidden="0" w:uiPriority="69" w:unhideWhenUsed="0"/>
-    <w:lsdException w:name="Dark List Accent 4" w:semiHidden="0" w:uiPriority="70" w:unhideWhenUsed="0"/>
-    <w:lsdException w:name="Colorful Shading Accent 4" w:semiHidden="0" w:uiPriority="71" w:unhideWhenUsed="0"/>
-    <w:lsdException w:name="Colorful List Accent 4" w:semiHidden="0" w:uiPriority="72" w:unhideWhenUsed="0"/>
-    <w:lsdException w:name="Colorful Grid Accent 4" w:semiHidden="0" w:uiPriority="73" w:unhideWhenUsed="0"/>
-    <w:lsdException w:name="Light Shading Accent 5" w:semiHidden="0" w:uiPriority="60" w:unhideWhenUsed="0"/>
-    <w:lsdException w:name="Light List Accent 5" w:semiHidden="0" w:uiPriority="61" w:unhideWhenUsed="0"/>
-    <w:lsdException w:name="Light Grid Accent 5" w:semiHidden="0" w:uiPriority="62" w:unhideWhenUsed="0"/>
-    <w:lsdException w:name="Medium Shading 1 Accent 5" w:semiHidden="0" w:uiPriority="63" w:unhideWhenUsed="0"/>
-    <w:lsdException w:name="Medium Shading 2 Accent 5" w:semiHidden="0" w:uiPriority="64" w:unhideWhenUsed="0"/>
-    <w:lsdException w:name="Medium List 1 Accent 5" w:semiHidden="0" w:uiPriority="65" w:unhideWhenUsed="0"/>
-    <w:lsdException w:name="Medium List 2 Accent 5" w:semiHidden="0" w:uiPriority="66" w:unhideWhenUsed="0"/>
-    <w:lsdException w:name="Medium Grid 1 Accent 5" w:semiHidden="0" w:uiPriority="67" w:unhideWhenUsed="0"/>
-    <w:lsdException w:name="Medium Grid 2 Accent 5" w:semiHidden="0" w:uiPriority="68" w:unhideWhenUsed="0"/>
-    <w:lsdException w:name="Medium Grid 3 Accent 5" w:semiHidden="0" w:uiPriority="69" w:unhideWhenUsed="0"/>
-    <w:lsdException w:name="Dark List Accent 5" w:semiHidden="0" w:uiPriority="70" w:unhideWhenUsed="0"/>
-    <w:lsdException w:name="Colorful Shading Accent 5" w:semiHidden="0" w:uiPriority="71" w:unhideWhenUsed="0"/>
-    <w:lsdException w:name="Colorful List Accent 5" w:semiHidden="0" w:uiPriority="72" w:unhideWhenUsed="0"/>
-    <w:lsdException w:name="Colorful Grid Accent 5" w:semiHidden="0" w:uiPriority="73" w:unhideWhenUsed="0"/>
-    <w:lsdException w:name="Light Shading Accent 6" w:semiHidden="0" w:uiPriority="60" w:unhideWhenUsed="0"/>
-    <w:lsdException w:name="Light List Accent 6" w:semiHidden="0" w:uiPriority="61" w:unhideWhenUsed="0"/>
-    <w:lsdException w:name="Light Grid Accent 6" w:semiHidden="0" w:uiPriority="62" w:unhideWhenUsed="0"/>
-    <w:lsdException w:name="Medium Shading 1 Accent 6" w:semiHidden="0" w:uiPriority="63" w:unhideWhenUsed="0"/>
-    <w:lsdException w:name="Medium Shading 2 Accent 6" w:semiHidden="0" w:uiPriority="64" w:unhideWhenUsed="0"/>
-    <w:lsdException w:name="Medium List 1 Accent 6" w:semiHidden="0" w:uiPriority="65" w:unhideWhenUsed="0"/>
-    <w:lsdException w:name="Medium List 2 Accent 6" w:semiHidden="0" w:uiPriority="66" w:unhideWhenUsed="0"/>
-    <w:lsdException w:name="Medium Grid 1 Accent 6" w:semiHidden="0" w:uiPriority="67" w:unhideWhenUsed="0"/>
-    <w:lsdException w:name="Medium Grid 2 Accent 6" w:semiHidden="0" w:uiPriority="68" w:unhideWhenUsed="0"/>
-    <w:lsdException w:name="Medium Grid 3 Accent 6" w:semiHidden="0" w:uiPriority="69" w:unhideWhenUsed="0"/>
-    <w:lsdException w:name="Dark List Accent 6" w:semiHidden="0" w:uiPriority="70" w:unhideWhenUsed="0"/>
-    <w:lsdException w:name="Colorful Shading Accent 6" w:semiHidden="0" w:uiPriority="71" w:unhideWhenUsed="0"/>
-    <w:lsdException w:name="Colorful List Accent 6" w:semiHidden="0" w:uiPriority="72" w:unhideWhenUsed="0"/>
-    <w:lsdException w:name="Colorful Grid Accent 6" w:semiHidden="0" w:uiPriority="73" w:unhideWhenUsed="0"/>
-    <w:lsdException w:name="Subtle Emphasis" w:semiHidden="0" w:uiPriority="19" w:unhideWhenUsed="0" w:qFormat="1"/>
-    <w:lsdException w:name="Intense Emphasis" w:semiHidden="0" w:uiPriority="21" w:unhideWhenUsed="0" w:qFormat="1"/>
-    <w:lsdException w:name="Subtle Reference" w:semiHidden="0" w:uiPriority="31" w:unhideWhenUsed="0" w:qFormat="1"/>
-    <w:lsdException w:name="Intense Reference" w:semiHidden="0" w:uiPriority="32" w:unhideWhenUsed="0" w:qFormat="1"/>
-    <w:lsdException w:name="Book Title" w:semiHidden="0" w:uiPriority="33" w:unhideWhenUsed="0" w:qFormat="1"/>
-    <w:lsdException w:name="Bibliography" w:uiPriority="37"/>
-    <w:lsdException w:name="TOC Heading" w:uiPriority="39" w:qFormat="1"/>
+  <w:latentStyles w:defLockedState="0" w:defUIPriority="99" w:defSemiHidden="0" w:defUnhideWhenUsed="0" w:defQFormat="0" w:count="371">
+    <w:lsdException w:name="Normal" w:uiPriority="0" w:qFormat="1"/>
+    <w:lsdException w:name="heading 1" w:uiPriority="9" w:qFormat="1"/>
+    <w:lsdException w:name="heading 2" w:semiHidden="1" w:uiPriority="9" w:unhideWhenUsed="1" w:qFormat="1"/>
+    <w:lsdException w:name="heading 3" w:semiHidden="1" w:uiPriority="9" w:unhideWhenUsed="1" w:qFormat="1"/>
+    <w:lsdException w:name="heading 4" w:semiHidden="1" w:uiPriority="9" w:unhideWhenUsed="1" w:qFormat="1"/>
+    <w:lsdException w:name="heading 5" w:semiHidden="1" w:uiPriority="9" w:unhideWhenUsed="1" w:qFormat="1"/>
+    <w:lsdException w:name="heading 6" w:semiHidden="1" w:uiPriority="9" w:unhideWhenUsed="1" w:qFormat="1"/>
+    <w:lsdException w:name="heading 7" w:semiHidden="1" w:uiPriority="9" w:unhideWhenUsed="1" w:qFormat="1"/>
+    <w:lsdException w:name="heading 8" w:semiHidden="1" w:uiPriority="9" w:unhideWhenUsed="1" w:qFormat="1"/>
+    <w:lsdException w:name="heading 9" w:semiHidden="1" w:uiPriority="9" w:unhideWhenUsed="1" w:qFormat="1"/>
+    <w:lsdException w:name="index 1" w:semiHidden="1" w:unhideWhenUsed="1"/>
+    <w:lsdException w:name="index 2" w:semiHidden="1" w:unhideWhenUsed="1"/>
+    <w:lsdException w:name="index 3" w:semiHidden="1" w:unhideWhenUsed="1"/>
+    <w:lsdException w:name="index 4" w:semiHidden="1" w:unhideWhenUsed="1"/>
+    <w:lsdException w:name="index 5" w:semiHidden="1" w:unhideWhenUsed="1"/>
+    <w:lsdException w:name="index 6" w:semiHidden="1" w:unhideWhenUsed="1"/>
+    <w:lsdException w:name="index 7" w:semiHidden="1" w:unhideWhenUsed="1"/>
+    <w:lsdException w:name="index 8" w:semiHidden="1" w:unhideWhenUsed="1"/>
+    <w:lsdException w:name="index 9" w:semiHidden="1" w:unhideWhenUsed="1"/>
+    <w:lsdException w:name="toc 1" w:semiHidden="1" w:uiPriority="39" w:unhideWhenUsed="1"/>
+    <w:lsdException w:name="toc 2" w:semiHidden="1" w:uiPriority="39" w:unhideWhenUsed="1"/>
+    <w:lsdException w:name="toc 3" w:semiHidden="1" w:uiPriority="39" w:unhideWhenUsed="1"/>
+    <w:lsdException w:name="toc 4" w:semiHidden="1" w:uiPriority="39" w:unhideWhenUsed="1"/>
+    <w:lsdException w:name="toc 5" w:semiHidden="1" w:uiPriority="39" w:unhideWhenUsed="1"/>
+    <w:lsdException w:name="toc 6" w:semiHidden="1" w:uiPriority="39" w:unhideWhenUsed="1"/>
+    <w:lsdException w:name="toc 7" w:semiHidden="1" w:uiPriority="39" w:unhideWhenUsed="1"/>
+    <w:lsdException w:name="toc 8" w:semiHidden="1" w:uiPriority="39" w:unhideWhenUsed="1"/>
+    <w:lsdException w:name="toc 9" w:semiHidden="1" w:uiPriority="39" w:unhideWhenUsed="1"/>
+    <w:lsdException w:name="Normal Indent" w:semiHidden="1" w:unhideWhenUsed="1"/>
+    <w:lsdException w:name="footnote text" w:semiHidden="1" w:unhideWhenUsed="1"/>
+    <w:lsdException w:name="annotation text" w:semiHidden="1" w:unhideWhenUsed="1"/>
+    <w:lsdException w:name="header" w:semiHidden="1" w:unhideWhenUsed="1"/>
+    <w:lsdException w:name="footer" w:semiHidden="1" w:unhideWhenUsed="1"/>
+    <w:lsdException w:name="index heading" w:semiHidden="1" w:unhideWhenUsed="1"/>
+    <w:lsdException w:name="caption" w:semiHidden="1" w:uiPriority="35" w:unhideWhenUsed="1" w:qFormat="1"/>
+    <w:lsdException w:name="table of figures" w:semiHidden="1" w:unhideWhenUsed="1"/>
+    <w:lsdException w:name="envelope address" w:semiHidden="1" w:unhideWhenUsed="1"/>
+    <w:lsdException w:name="envelope return" w:semiHidden="1" w:unhideWhenUsed="1"/>
+    <w:lsdException w:name="footnote reference" w:semiHidden="1" w:unhideWhenUsed="1"/>
+    <w:lsdException w:name="annotation reference" w:semiHidden="1" w:unhideWhenUsed="1"/>
+    <w:lsdException w:name="line number" w:semiHidden="1" w:unhideWhenUsed="1"/>
+    <w:lsdException w:name="page number" w:semiHidden="1" w:unhideWhenUsed="1"/>
+    <w:lsdException w:name="endnote reference" w:semiHidden="1" w:unhideWhenUsed="1"/>
+    <w:lsdException w:name="endnote text" w:semiHidden="1" w:unhideWhenUsed="1"/>
+    <w:lsdException w:name="table of authorities" w:semiHidden="1" w:unhideWhenUsed="1"/>
+    <w:lsdException w:name="macro" w:semiHidden="1" w:unhideWhenUsed="1"/>
+    <w:lsdException w:name="toa heading" w:semiHidden="1" w:unhideWhenUsed="1"/>
+    <w:lsdException w:name="List" w:semiHidden="1" w:unhideWhenUsed="1"/>
+    <w:lsdException w:name="List Bullet" w:semiHidden="1" w:unhideWhenUsed="1"/>
+    <w:lsdException w:name="List Number" w:semiHidden="1" w:unhideWhenUsed="1"/>
+    <w:lsdException w:name="List 2" w:semiHidden="1" w:unhideWhenUsed="1"/>
+    <w:lsdException w:name="List 3" w:semiHidden="1" w:unhideWhenUsed="1"/>
+    <w:lsdException w:name="List 4" w:semiHidden="1" w:unhideWhenUsed="1"/>
+    <w:lsdException w:name="List 5" w:semiHidden="1" w:unhideWhenUsed="1"/>
+    <w:lsdException w:name="List Bullet 2" w:semiHidden="1" w:unhideWhenUsed="1"/>
+    <w:lsdException w:name="List Bullet 3" w:semiHidden="1" w:unhideWhenUsed="1"/>
+    <w:lsdException w:name="List Bullet 4" w:semiHidden="1" w:unhideWhenUsed="1"/>
+    <w:lsdException w:name="List Bullet 5" w:semiHidden="1" w:unhideWhenUsed="1"/>
+    <w:lsdException w:name="List Number 2" w:semiHidden="1" w:unhideWhenUsed="1"/>
+    <w:lsdException w:name="List Number 3" w:semiHidden="1" w:unhideWhenUsed="1"/>
+    <w:lsdException w:name="List Number 4" w:semiHidden="1" w:unhideWhenUsed="1"/>
+    <w:lsdException w:name="List Number 5" w:semiHidden="1" w:unhideWhenUsed="1"/>
+    <w:lsdException w:name="Title" w:uiPriority="10" w:qFormat="1"/>
+    <w:lsdException w:name="Closing" w:semiHidden="1" w:unhideWhenUsed="1"/>
+    <w:lsdException w:name="Signature" w:semiHidden="1" w:unhideWhenUsed="1"/>
+    <w:lsdException w:name="Default Paragraph Font" w:semiHidden="1" w:uiPriority="1" w:unhideWhenUsed="1"/>
+    <w:lsdException w:name="Body Text" w:semiHidden="1" w:unhideWhenUsed="1"/>
+    <w:lsdException w:name="Body Text Indent" w:semiHidden="1" w:unhideWhenUsed="1"/>
+    <w:lsdException w:name="List Continue" w:semiHidden="1" w:unhideWhenUsed="1"/>
+    <w:lsdException w:name="List Continue 2" w:semiHidden="1" w:unhideWhenUsed="1"/>
+    <w:lsdException w:name="List Continue 3" w:semiHidden="1" w:unhideWhenUsed="1"/>
+    <w:lsdException w:name="List Continue 4" w:semiHidden="1" w:unhideWhenUsed="1"/>
+    <w:lsdException w:name="List Continue 5" w:semiHidden="1" w:unhideWhenUsed="1"/>
+    <w:lsdException w:name="Message Header" w:semiHidden="1" w:unhideWhenUsed="1"/>
+    <w:lsdException w:name="Subtitle" w:uiPriority="11" w:qFormat="1"/>
+    <w:lsdException w:name="Salutation" w:semiHidden="1" w:unhideWhenUsed="1"/>
+    <w:lsdException w:name="Date" w:semiHidden="1" w:unhideWhenUsed="1"/>
+    <w:lsdException w:name="Body Text First Indent" w:semiHidden="1" w:unhideWhenUsed="1"/>
+    <w:lsdException w:name="Body Text First Indent 2" w:semiHidden="1" w:unhideWhenUsed="1"/>
+    <w:lsdException w:name="Note Heading" w:semiHidden="1" w:unhideWhenUsed="1"/>
+    <w:lsdException w:name="Body Text 2" w:semiHidden="1" w:unhideWhenUsed="1"/>
+    <w:lsdException w:name="Body Text 3" w:semiHidden="1" w:unhideWhenUsed="1"/>
+    <w:lsdException w:name="Body Text Indent 2" w:semiHidden="1" w:unhideWhenUsed="1"/>
+    <w:lsdException w:name="Body Text Indent 3" w:semiHidden="1" w:unhideWhenUsed="1"/>
+    <w:lsdException w:name="Block Text" w:semiHidden="1" w:unhideWhenUsed="1"/>
+    <w:lsdException w:name="Hyperlink" w:semiHidden="1" w:unhideWhenUsed="1"/>
+    <w:lsdException w:name="FollowedHyperlink" w:semiHidden="1" w:unhideWhenUsed="1"/>
+    <w:lsdException w:name="Strong" w:uiPriority="22" w:qFormat="1"/>
+    <w:lsdException w:name="Emphasis" w:uiPriority="20" w:qFormat="1"/>
+    <w:lsdException w:name="Document Map" w:semiHidden="1" w:unhideWhenUsed="1"/>
+    <w:lsdException w:name="Plain Text" w:semiHidden="1" w:unhideWhenUsed="1"/>
+    <w:lsdException w:name="E-mail Signature" w:semiHidden="1" w:unhideWhenUsed="1"/>
+    <w:lsdException w:name="HTML Top of Form" w:semiHidden="1" w:unhideWhenUsed="1"/>
+    <w:lsdException w:name="HTML Bottom of Form" w:semiHidden="1" w:unhideWhenUsed="1"/>
+    <w:lsdException w:name="Normal (Web)" w:semiHidden="1" w:unhideWhenUsed="1"/>
+    <w:lsdException w:name="HTML Acronym" w:semiHidden="1" w:unhideWhenUsed="1"/>
+    <w:lsdException w:name="HTML Address" w:semiHidden="1" w:unhideWhenUsed="1"/>
+    <w:lsdException w:name="HTML Cite" w:semiHidden="1" w:unhideWhenUsed="1"/>
+    <w:lsdException w:name="HTML Code" w:semiHidden="1" w:unhideWhenUsed="1"/>
+    <w:lsdException w:name="HTML Definition" w:semiHidden="1" w:unhideWhenUsed="1"/>
+    <w:lsdException w:name="HTML Keyboard" w:semiHidden="1" w:unhideWhenUsed="1"/>
+    <w:lsdException w:name="HTML Preformatted" w:semiHidden="1" w:unhideWhenUsed="1"/>
+    <w:lsdException w:name="HTML Sample" w:semiHidden="1" w:unhideWhenUsed="1"/>
+    <w:lsdException w:name="HTML Typewriter" w:semiHidden="1" w:unhideWhenUsed="1"/>
+    <w:lsdException w:name="HTML Variable" w:semiHidden="1" w:unhideWhenUsed="1"/>
+    <w:lsdException w:name="Normal Table" w:semiHidden="1" w:unhideWhenUsed="1"/>
+    <w:lsdException w:name="annotation subject" w:semiHidden="1" w:unhideWhenUsed="1"/>
+    <w:lsdException w:name="No List" w:semiHidden="1" w:unhideWhenUsed="1"/>
+    <w:lsdException w:name="Outline List 1" w:semiHidden="1" w:unhideWhenUsed="1"/>
+    <w:lsdException w:name="Outline List 2" w:semiHidden="1" w:unhideWhenUsed="1"/>
+    <w:lsdException w:name="Outline List 3" w:semiHidden="1" w:unhideWhenUsed="1"/>
+    <w:lsdException w:name="Table Simple 1" w:semiHidden="1" w:unhideWhenUsed="1"/>
+    <w:lsdException w:name="Table Simple 2" w:semiHidden="1" w:unhideWhenUsed="1"/>
+    <w:lsdException w:name="Table Simple 3" w:semiHidden="1" w:unhideWhenUsed="1"/>
+    <w:lsdException w:name="Table Classic 1" w:semiHidden="1" w:unhideWhenUsed="1"/>
+    <w:lsdException w:name="Table Classic 2" w:semiHidden="1" w:unhideWhenUsed="1"/>
+    <w:lsdException w:name="Table Classic 3" w:semiHidden="1" w:unhideWhenUsed="1"/>
+    <w:lsdException w:name="Table Classic 4" w:semiHidden="1" w:unhideWhenUsed="1"/>
+    <w:lsdException w:name="Table Colorful 1" w:semiHidden="1" w:unhideWhenUsed="1"/>
+    <w:lsdException w:name="Table Colorful 2" w:semiHidden="1" w:unhideWhenUsed="1"/>
+    <w:lsdException w:name="Table Colorful 3" w:semiHidden="1" w:unhideWhenUsed="1"/>
+    <w:lsdException w:name="Table Columns 1" w:semiHidden="1" w:unhideWhenUsed="1"/>
+    <w:lsdException w:name="Table Columns 2" w:semiHidden="1" w:unhideWhenUsed="1"/>
+    <w:lsdException w:name="Table Columns 3" w:semiHidden="1" w:unhideWhenUsed="1"/>
+    <w:lsdException w:name="Table Columns 4" w:semiHidden="1" w:unhideWhenUsed="1"/>
+    <w:lsdException w:name="Table Columns 5" w:semiHidden="1" w:unhideWhenUsed="1"/>
+    <w:lsdException w:name="Table Grid 1" w:semiHidden="1" w:unhideWhenUsed="1"/>
+    <w:lsdException w:name="Table Grid 2" w:semiHidden="1" w:unhideWhenUsed="1"/>
+    <w:lsdException w:name="Table Grid 3" w:semiHidden="1" w:unhideWhenUsed="1"/>
+    <w:lsdException w:name="Table Grid 4" w:semiHidden="1" w:unhideWhenUsed="1"/>
+    <w:lsdException w:name="Table Grid 5" w:semiHidden="1" w:unhideWhenUsed="1"/>
+    <w:lsdException w:name="Table Grid 6" w:semiHidden="1" w:unhideWhenUsed="1"/>
+    <w:lsdException w:name="Table Grid 7" w:semiHidden="1" w:unhideWhenUsed="1"/>
+    <w:lsdException w:name="Table Grid 8" w:semiHidden="1" w:unhideWhenUsed="1"/>
+    <w:lsdException w:name="Table List 1" w:semiHidden="1" w:unhideWhenUsed="1"/>
+    <w:lsdException w:name="Table List 2" w:semiHidden="1" w:unhideWhenUsed="1"/>
+    <w:lsdException w:name="Table List 3" w:semiHidden="1" w:unhideWhenUsed="1"/>
+    <w:lsdException w:name="Table List 4" w:semiHidden="1" w:unhideWhenUsed="1"/>
+    <w:lsdException w:name="Table List 5" w:semiHidden="1" w:unhideWhenUsed="1"/>
+    <w:lsdException w:name="Table List 6" w:semiHidden="1" w:unhideWhenUsed="1"/>
+    <w:lsdException w:name="Table List 7" w:semiHidden="1" w:unhideWhenUsed="1"/>
+    <w:lsdException w:name="Table List 8" w:semiHidden="1" w:unhideWhenUsed="1"/>
+    <w:lsdException w:name="Table 3D effects 1" w:semiHidden="1" w:unhideWhenUsed="1"/>
+    <w:lsdException w:name="Table 3D effects 2" w:semiHidden="1" w:unhideWhenUsed="1"/>
+    <w:lsdException w:name="Table 3D effects 3" w:semiHidden="1" w:unhideWhenUsed="1"/>
+    <w:lsdException w:name="Table Contemporary" w:semiHidden="1" w:unhideWhenUsed="1"/>
+    <w:lsdException w:name="Table Elegant" w:semiHidden="1" w:unhideWhenUsed="1"/>
+    <w:lsdException w:name="Table Professional" w:semiHidden="1" w:unhideWhenUsed="1"/>
+    <w:lsdException w:name="Table Subtle 1" w:semiHidden="1" w:unhideWhenUsed="1"/>
+    <w:lsdException w:name="Table Subtle 2" w:semiHidden="1" w:unhideWhenUsed="1"/>
+    <w:lsdException w:name="Table Web 1" w:semiHidden="1" w:unhideWhenUsed="1"/>
+    <w:lsdException w:name="Table Web 2" w:semiHidden="1" w:unhideWhenUsed="1"/>
+    <w:lsdException w:name="Table Web 3" w:semiHidden="1" w:unhideWhenUsed="1"/>
+    <w:lsdException w:name="Balloon Text" w:semiHidden="1" w:unhideWhenUsed="1"/>
+    <w:lsdException w:name="Table Grid" w:uiPriority="59"/>
+    <w:lsdException w:name="Table Theme" w:semiHidden="1" w:unhideWhenUsed="1"/>
+    <w:lsdException w:name="Placeholder Text" w:semiHidden="1"/>
+    <w:lsdException w:name="No Spacing" w:uiPriority="1" w:qFormat="1"/>
+    <w:lsdException w:name="Light Shading" w:uiPriority="60"/>
+    <w:lsdException w:name="Light List" w:uiPriority="61"/>
+    <w:lsdException w:name="Light Grid" w:uiPriority="62"/>
+    <w:lsdException w:name="Medium Shading 1" w:uiPriority="63"/>
+    <w:lsdException w:name="Medium Shading 2" w:uiPriority="64"/>
+    <w:lsdException w:name="Medium List 1" w:uiPriority="65"/>
+    <w:lsdException w:name="Medium List 2" w:uiPriority="66"/>
+    <w:lsdException w:name="Medium Grid 1" w:uiPriority="67"/>
+    <w:lsdException w:name="Medium Grid 2" w:uiPriority="68"/>
+    <w:lsdException w:name="Medium Grid 3" w:uiPriority="69"/>
+    <w:lsdException w:name="Dark List" w:uiPriority="70"/>
+    <w:lsdException w:name="Colorful Shading" w:uiPriority="71"/>
+    <w:lsdException w:name="Colorful List" w:uiPriority="72"/>
+    <w:lsdException w:name="Colorful Grid" w:uiPriority="73"/>
+    <w:lsdException w:name="Light Shading Accent 1" w:uiPriority="60"/>
+    <w:lsdException w:name="Light List Accent 1" w:uiPriority="61"/>
+    <w:lsdException w:name="Light Grid Accent 1" w:uiPriority="62"/>
+    <w:lsdException w:name="Medium Shading 1 Accent 1" w:uiPriority="63"/>
+    <w:lsdException w:name="Medium Shading 2 Accent 1" w:uiPriority="64"/>
+    <w:lsdException w:name="Medium List 1 Accent 1" w:uiPriority="65"/>
+    <w:lsdException w:name="Revision" w:semiHidden="1"/>
+    <w:lsdException w:name="List Paragraph" w:uiPriority="34" w:qFormat="1"/>
+    <w:lsdException w:name="Quote" w:uiPriority="29" w:qFormat="1"/>
+    <w:lsdException w:name="Intense Quote" w:uiPriority="30" w:qFormat="1"/>
+    <w:lsdException w:name="Medium List 2 Accent 1" w:uiPriority="66"/>
+    <w:lsdException w:name="Medium Grid 1 Accent 1" w:uiPriority="67"/>
+    <w:lsdException w:name="Medium Grid 2 Accent 1" w:uiPriority="68"/>
+    <w:lsdException w:name="Medium Grid 3 Accent 1" w:uiPriority="69"/>
+    <w:lsdException w:name="Dark List Accent 1" w:uiPriority="70"/>
+    <w:lsdException w:name="Colorful Shading Accent 1" w:uiPriority="71"/>
+    <w:lsdException w:name="Colorful List Accent 1" w:uiPriority="72"/>
+    <w:lsdException w:name="Colorful Grid Accent 1" w:uiPriority="73"/>
+    <w:lsdException w:name="Light Shading Accent 2" w:uiPriority="60"/>
+    <w:lsdException w:name="Light List Accent 2" w:uiPriority="61"/>
+    <w:lsdException w:name="Light Grid Accent 2" w:uiPriority="62"/>
+    <w:lsdException w:name="Medium Shading 1 Accent 2" w:uiPriority="63"/>
+    <w:lsdException w:name="Medium Shading 2 Accent 2" w:uiPriority="64"/>
+    <w:lsdException w:name="Medium List 1 Accent 2" w:uiPriority="65"/>
+    <w:lsdException w:name="Medium List 2 Accent 2" w:uiPriority="66"/>
+    <w:lsdException w:name="Medium Grid 1 Accent 2" w:uiPriority="67"/>
+    <w:lsdException w:name="Medium Grid 2 Accent 2" w:uiPriority="68"/>
+    <w:lsdException w:name="Medium Grid 3 Accent 2" w:uiPriority="69"/>
+    <w:lsdException w:name="Dark List Accent 2" w:uiPriority="70"/>
+    <w:lsdException w:name="Colorful Shading Accent 2" w:uiPriority="71"/>
+    <w:lsdException w:name="Colorful List Accent 2" w:uiPriority="72"/>
+    <w:lsdException w:name="Colorful Grid Accent 2" w:uiPriority="73"/>
+    <w:lsdException w:name="Light Shading Accent 3" w:uiPriority="60"/>
+    <w:lsdException w:name="Light List Accent 3" w:uiPriority="61"/>
+    <w:lsdException w:name="Light Grid Accent 3" w:uiPriority="62"/>
+    <w:lsdException w:name="Medium Shading 1 Accent 3" w:uiPriority="63"/>
+    <w:lsdException w:name="Medium Shading 2 Accent 3" w:uiPriority="64"/>
+    <w:lsdException w:name="Medium List 1 Accent 3" w:uiPriority="65"/>
+    <w:lsdException w:name="Medium List 2 Accent 3" w:uiPriority="66"/>
+    <w:lsdException w:name="Medium Grid 1 Accent 3" w:uiPriority="67"/>
+    <w:lsdException w:name="Medium Grid 2 Accent 3" w:uiPriority="68"/>
+    <w:lsdException w:name="Medium Grid 3 Accent 3" w:uiPriority="69"/>
+    <w:lsdException w:name="Dark List Accent 3" w:uiPriority="70"/>
+    <w:lsdException w:name="Colorful Shading Accent 3" w:uiPriority="71"/>
+    <w:lsdException w:name="Colorful List Accent 3" w:uiPriority="72"/>
+    <w:lsdException w:name="Colorful Grid Accent 3" w:uiPriority="73"/>
+    <w:lsdException w:name="Light Shading Accent 4" w:uiPriority="60"/>
+    <w:lsdException w:name="Light List Accent 4" w:uiPriority="61"/>
+    <w:lsdException w:name="Light Grid Accent 4" w:uiPriority="62"/>
+    <w:lsdException w:name="Medium Shading 1 Accent 4" w:uiPriority="63"/>
+    <w:lsdException w:name="Medium Shading 2 Accent 4" w:uiPriority="64"/>
+    <w:lsdException w:name="Medium List 1 Accent 4" w:uiPriority="65"/>
+    <w:lsdException w:name="Medium List 2 Accent 4" w:uiPriority="66"/>
+    <w:lsdException w:name="Medium Grid 1 Accent 4" w:uiPriority="67"/>
+    <w:lsdException w:name="Medium Grid 2 Accent 4" w:uiPriority="68"/>
+    <w:lsdException w:name="Medium Grid 3 Accent 4" w:uiPriority="69"/>
+    <w:lsdException w:name="Dark List Accent 4" w:uiPriority="70"/>
+    <w:lsdException w:name="Colorful Shading Accent 4" w:uiPriority="71"/>
+    <w:lsdException w:name="Colorful List Accent 4" w:uiPriority="72"/>
+    <w:lsdException w:name="Colorful Grid Accent 4" w:uiPriority="73"/>
+    <w:lsdException w:name="Light Shading Accent 5" w:uiPriority="60"/>
+    <w:lsdException w:name="Light List Accent 5" w:uiPriority="61"/>
+    <w:lsdException w:name="Light Grid Accent 5" w:uiPriority="62"/>
+    <w:lsdException w:name="Medium Shading 1 Accent 5" w:uiPriority="63"/>
+    <w:lsdException w:name="Medium Shading 2 Accent 5" w:uiPriority="64"/>
+    <w:lsdException w:name="Medium List 1 Accent 5" w:uiPriority="65"/>
+    <w:lsdException w:name="Medium List 2 Accent 5" w:uiPriority="66"/>
+    <w:lsdException w:name="Medium Grid 1 Accent 5" w:uiPriority="67"/>
+    <w:lsdException w:name="Medium Grid 2 Accent 5" w:uiPriority="68"/>
+    <w:lsdException w:name="Medium Grid 3 Accent 5" w:uiPriority="69"/>
+    <w:lsdException w:name="Dark List Accent 5" w:uiPriority="70"/>
+    <w:lsdException w:name="Colorful Shading Accent 5" w:uiPriority="71"/>
+    <w:lsdException w:name="Colorful List Accent 5" w:uiPriority="72"/>
+    <w:lsdException w:name="Colorful Grid Accent 5" w:uiPriority="73"/>
+    <w:lsdException w:name="Light Shading Accent 6" w:uiPriority="60"/>
+    <w:lsdException w:name="Light List Accent 6" w:uiPriority="61"/>
+    <w:lsdException w:name="Light Grid Accent 6" w:uiPriority="62"/>
+    <w:lsdException w:name="Medium Shading 1 Accent 6" w:uiPriority="63"/>
+    <w:lsdException w:name="Medium Shading 2 Accent 6" w:uiPriority="64"/>
+    <w:lsdException w:name="Medium List 1 Accent 6" w:uiPriority="65"/>
+    <w:lsdException w:name="Medium List 2 Accent 6" w:uiPriority="66"/>
+    <w:lsdException w:name="Medium Grid 1 Accent 6" w:uiPriority="67"/>
+    <w:lsdException w:name="Medium Grid 2 Accent 6" w:uiPriority="68"/>
+    <w:lsdException w:name="Medium Grid 3 Accent 6" w:uiPriority="69"/>
+    <w:lsdException w:name="Dark List Accent 6" w:uiPriority="70"/>
+    <w:lsdException w:name="Colorful Shading Accent 6" w:uiPriority="71"/>
+    <w:lsdException w:name="Colorful List Accent 6" w:uiPriority="72"/>
+    <w:lsdException w:name="Colorful Grid Accent 6" w:uiPriority="73"/>
+    <w:lsdException w:name="Subtle Emphasis" w:uiPriority="19" w:qFormat="1"/>
+    <w:lsdException w:name="Intense Emphasis" w:uiPriority="21" w:qFormat="1"/>
+    <w:lsdException w:name="Subtle Reference" w:uiPriority="31" w:qFormat="1"/>
+    <w:lsdException w:name="Intense Reference" w:uiPriority="32" w:qFormat="1"/>
+    <w:lsdException w:name="Book Title" w:uiPriority="33" w:qFormat="1"/>
+    <w:lsdException w:name="Bibliography" w:semiHidden="1" w:uiPriority="37" w:unhideWhenUsed="1"/>
+    <w:lsdException w:name="TOC Heading" w:semiHidden="1" w:uiPriority="39" w:unhideWhenUsed="1" w:qFormat="1"/>
+    <w:lsdException w:name="Plain Table 1" w:uiPriority="41"/>
+    <w:lsdException w:name="Plain Table 2" w:uiPriority="42"/>
+    <w:lsdException w:name="Plain Table 3" w:uiPriority="43"/>
+    <w:lsdException w:name="Plain Table 4" w:uiPriority="44"/>
+    <w:lsdException w:name="Plain Table 5" w:uiPriority="45"/>
+    <w:lsdException w:name="Grid Table Light" w:uiPriority="40"/>
+    <w:lsdException w:name="Grid Table 1 Light" w:uiPriority="46"/>
+    <w:lsdException w:name="Grid Table 2" w:uiPriority="47"/>
+    <w:lsdException w:name="Grid Table 3" w:uiPriority="48"/>
+    <w:lsdException w:name="Grid Table 4" w:uiPriority="49"/>
+    <w:lsdException w:name="Grid Table 5 Dark" w:uiPriority="50"/>
+    <w:lsdException w:name="Grid Table 6 Colorful" w:uiPriority="51"/>
+    <w:lsdException w:name="Grid Table 7 Colorful" w:uiPriority="52"/>
+    <w:lsdException w:name="Grid Table 1 Light Accent 1" w:uiPriority="46"/>
+    <w:lsdException w:name="Grid Table 2 Accent 1" w:uiPriority="47"/>
+    <w:lsdException w:name="Grid Table 3 Accent 1" w:uiPriority="48"/>
+    <w:lsdException w:name="Grid Table 4 Accent 1" w:uiPriority="49"/>
+    <w:lsdException w:name="Grid Table 5 Dark Accent 1" w:uiPriority="50"/>
+    <w:lsdException w:name="Grid Table 6 Colorful Accent 1" w:uiPriority="51"/>
+    <w:lsdException w:name="Grid Table 7 Colorful Accent 1" w:uiPriority="52"/>
+    <w:lsdException w:name="Grid Table 1 Light Accent 2" w:uiPriority="46"/>
+    <w:lsdException w:name="Grid Table 2 Accent 2" w:uiPriority="47"/>
+    <w:lsdException w:name="Grid Table 3 Accent 2" w:uiPriority="48"/>
+    <w:lsdException w:name="Grid Table 4 Accent 2" w:uiPriority="49"/>
+    <w:lsdException w:name="Grid Table 5 Dark Accent 2" w:uiPriority="50"/>
+    <w:lsdException w:name="Grid Table 6 Colorful Accent 2" w:uiPriority="51"/>
+    <w:lsdException w:name="Grid Table 7 Colorful Accent 2" w:uiPriority="52"/>
+    <w:lsdException w:name="Grid Table 1 Light Accent 3" w:uiPriority="46"/>
+    <w:lsdException w:name="Grid Table 2 Accent 3" w:uiPriority="47"/>
+    <w:lsdException w:name="Grid Table 3 Accent 3" w:uiPriority="48"/>
+    <w:lsdException w:name="Grid Table 4 Accent 3" w:uiPriority="49"/>
+    <w:lsdException w:name="Grid Table 5 Dark Accent 3" w:uiPriority="50"/>
+    <w:lsdException w:name="Grid Table 6 Colorful Accent 3" w:uiPriority="51"/>
+    <w:lsdException w:name="Grid Table 7 Colorful Accent 3" w:uiPriority="52"/>
+    <w:lsdException w:name="Grid Table 1 Light Accent 4" w:uiPriority="46"/>
+    <w:lsdException w:name="Grid Table 2 Accent 4" w:uiPriority="47"/>
+    <w:lsdException w:name="Grid Table 3 Accent 4" w:uiPriority="48"/>
+    <w:lsdException w:name="Grid Table 4 Accent 4" w:uiPriority="49"/>
+    <w:lsdException w:name="Grid Table 5 Dark Accent 4" w:uiPriority="50"/>
+    <w:lsdException w:name="Grid Table 6 Colorful Accent 4" w:uiPriority="51"/>
+    <w:lsdException w:name="Grid Table 7 Colorful Accent 4" w:uiPriority="52"/>
+    <w:lsdException w:name="Grid Table 1 Light Accent 5" w:uiPriority="46"/>
+    <w:lsdException w:name="Grid Table 2 Accent 5" w:uiPriority="47"/>
+    <w:lsdException w:name="Grid Table 3 Accent 5" w:uiPriority="48"/>
+    <w:lsdException w:name="Grid Table 4 Accent 5" w:uiPriority="49"/>
+    <w:lsdException w:name="Grid Table 5 Dark Accent 5" w:uiPriority="50"/>
+    <w:lsdException w:name="Grid Table 6 Colorful Accent 5" w:uiPriority="51"/>
+    <w:lsdException w:name="Grid Table 7 Colorful Accent 5" w:uiPriority="52"/>
+    <w:lsdException w:name="Grid Table 1 Light Accent 6" w:uiPriority="46"/>
+    <w:lsdException w:name="Grid Table 2 Accent 6" w:uiPriority="47"/>
+    <w:lsdException w:name="Grid Table 3 Accent 6" w:uiPriority="48"/>
+    <w:lsdException w:name="Grid Table 4 Accent 6" w:uiPriority="49"/>
+    <w:lsdException w:name="Grid Table 5 Dark Accent 6" w:uiPriority="50"/>
+    <w:lsdException w:name="Grid Table 6 Colorful Accent 6" w:uiPriority="51"/>
+    <w:lsdException w:name="Grid Table 7 Colorful Accent 6" w:uiPriority="52"/>
+    <w:lsdException w:name="List Table 1 Light" w:uiPriority="46"/>
+    <w:lsdException w:name="List Table 2" w:uiPriority="47"/>
+    <w:lsdException w:name="List Table 3" w:uiPriority="48"/>
+    <w:lsdException w:name="List Table 4" w:uiPriority="49"/>
+    <w:lsdException w:name="List Table 5 Dark" w:uiPriority="50"/>
+    <w:lsdException w:name="List Table 6 Colorful" w:uiPriority="51"/>
+    <w:lsdException w:name="List Table 7 Colorful" w:uiPriority="52"/>
+    <w:lsdException w:name="List Table 1 Light Accent 1" w:uiPriority="46"/>
+    <w:lsdException w:name="List Table 2 Accent 1" w:uiPriority="47"/>
+    <w:lsdException w:name="List Table 3 Accent 1" w:uiPriority="48"/>
+    <w:lsdException w:name="List Table 4 Accent 1" w:uiPriority="49"/>
+    <w:lsdException w:name="List Table 5 Dark Accent 1" w:uiPriority="50"/>
+    <w:lsdException w:name="List Table 6 Colorful Accent 1" w:uiPriority="51"/>
+    <w:lsdException w:name="List Table 7 Colorful Accent 1" w:uiPriority="52"/>
+    <w:lsdException w:name="List Table 1 Light Accent 2" w:uiPriority="46"/>
+    <w:lsdException w:name="List Table 2 Accent 2" w:uiPriority="47"/>
+    <w:lsdException w:name="List Table 3 Accent 2" w:uiPriority="48"/>
+    <w:lsdException w:name="List Table 4 Accent 2" w:uiPriority="49"/>
+    <w:lsdException w:name="List Table 5 Dark Accent 2" w:uiPriority="50"/>
+    <w:lsdException w:name="List Table 6 Colorful Accent 2" w:uiPriority="51"/>
+    <w:lsdException w:name="List Table 7 Colorful Accent 2" w:uiPriority="52"/>
+    <w:lsdException w:name="List Table 1 Light Accent 3" w:uiPriority="46"/>
+    <w:lsdException w:name="List Table 2 Accent 3" w:uiPriority="47"/>
+    <w:lsdException w:name="List Table 3 Accent 3" w:uiPriority="48"/>
+    <w:lsdException w:name="List Table 4 Accent 3" w:uiPriority="49"/>
+    <w:lsdException w:name="List Table 5 Dark Accent 3" w:uiPriority="50"/>
+    <w:lsdException w:name="List Table 6 Colorful Accent 3" w:uiPriority="51"/>
+    <w:lsdException w:name="List Table 7 Colorful Accent 3" w:uiPriority="52"/>
+    <w:lsdException w:name="List Table 1 Light Accent 4" w:uiPriority="46"/>
+    <w:lsdException w:name="List Table 2 Accent 4" w:uiPriority="47"/>
+    <w:lsdException w:name="List Table 3 Accent 4" w:uiPriority="48"/>
+    <w:lsdException w:name="List Table 4 Accent 4" w:uiPriority="49"/>
+    <w:lsdException w:name="List Table 5 Dark Accent 4" w:uiPriority="50"/>
+    <w:lsdException w:name="List Table 6 Colorful Accent 4" w:uiPriority="51"/>
+    <w:lsdException w:name="List Table 7 Colorful Accent 4" w:uiPriority="52"/>
+    <w:lsdException w:name="List Table 1 Light Accent 5" w:uiPriority="46"/>
+    <w:lsdException w:name="List Table 2 Accent 5" w:uiPriority="47"/>
+    <w:lsdException w:name="List Table 3 Accent 5" w:uiPriority="48"/>
+    <w:lsdException w:name="List Table 4 Accent 5" w:uiPriority="49"/>
+    <w:lsdException w:name="List Table 5 Dark Accent 5" w:uiPriority="50"/>
+    <w:lsdException w:name="List Table 6 Colorful Accent 5" w:uiPriority="51"/>
+    <w:lsdException w:name="List Table 7 Colorful Accent 5" w:uiPriority="52"/>
+    <w:lsdException w:name="List Table 1 Light Accent 6" w:uiPriority="46"/>
+    <w:lsdException w:name="List Table 2 Accent 6" w:uiPriority="47"/>
+    <w:lsdException w:name="List Table 3 Accent 6" w:uiPriority="48"/>
+    <w:lsdException w:name="List Table 4 Accent 6" w:uiPriority="49"/>
+    <w:lsdException w:name="List Table 5 Dark Accent 6" w:uiPriority="50"/>
+    <w:lsdException w:name="List Table 6 Colorful Accent 6" w:uiPriority="51"/>
+    <w:lsdException w:name="List Table 7 Colorful Accent 6" w:uiPriority="52"/>
   </w:latentStyles>
   <w:style w:type="paragraph" w:default="1" w:styleId="Normal">
     <w:name w:val="Normal"/>
@@ -1227,7 +1957,6 @@
     <w:uiPriority w:val="99"/>
     <w:semiHidden/>
     <w:unhideWhenUsed/>
-    <w:qFormat/>
     <w:tblPr>
       <w:tblInd w:w="0" w:type="dxa"/>
       <w:tblCellMar>

</xml_diff>